<commit_message>
Removing stop words and altering graphs
</commit_message>
<xml_diff>
--- a/Replication of ACSI index values for US airlines using sentiment analysis of Twitter data.docx
+++ b/Replication of ACSI index values for US airlines using sentiment analysis of Twitter data.docx
@@ -37,6 +37,9 @@
         <w:keepNext/>
       </w:pPr>
       <w:r>
+        <w:rPr>
+          <w:noProof/>
+        </w:rPr>
         <w:drawing>
           <wp:inline distT="0" distB="0" distL="0" distR="0" wp14:anchorId="3E43FE2B" wp14:editId="4C258560">
             <wp:extent cx="5731510" cy="2332990"/>
@@ -81,14 +84,27 @@
       <w:r>
         <w:t xml:space="preserve">Figure </w:t>
       </w:r>
-      <w:fldSimple w:instr=" SEQ Figure \* ARABIC ">
-        <w:r>
-          <w:rPr>
-            <w:noProof/>
-          </w:rPr>
-          <w:t>1</w:t>
-        </w:r>
-      </w:fldSimple>
+      <w:r>
+        <w:fldChar w:fldCharType="begin"/>
+      </w:r>
+      <w:r>
+        <w:instrText xml:space="preserve"> SEQ Figure \* ARABIC </w:instrText>
+      </w:r>
+      <w:r>
+        <w:fldChar w:fldCharType="separate"/>
+      </w:r>
+      <w:r>
+        <w:rPr>
+          <w:noProof/>
+        </w:rPr>
+        <w:t>1</w:t>
+      </w:r>
+      <w:r>
+        <w:rPr>
+          <w:noProof/>
+        </w:rPr>
+        <w:fldChar w:fldCharType="end"/>
+      </w:r>
       <w:r>
         <w:t xml:space="preserve"> - ACSI rank method</w:t>
       </w:r>
@@ -100,23 +116,7 @@
     </w:p>
     <w:p>
       <w:r>
-        <w:t>R offers 3 lexicons using which one can perform sentiment analysis. “Bing” and “</w:t>
-      </w:r>
-      <w:proofErr w:type="spellStart"/>
-      <w:r>
-        <w:t>Afinn</w:t>
-      </w:r>
-      <w:proofErr w:type="spellEnd"/>
-      <w:r>
-        <w:t>” provide numerical sentiment values to data (</w:t>
-      </w:r>
-      <w:proofErr w:type="spellStart"/>
-      <w:r>
-        <w:t>Afinn</w:t>
-      </w:r>
-      <w:proofErr w:type="spellEnd"/>
-      <w:r>
-        <w:t xml:space="preserve"> being more granular than Bing). These lexicons can be used to categorise tweets as “good” or “bad”, to a certain degree of polarity</w:t>
+        <w:t>R offers 3 lexicons using which one can perform sentiment analysis. “Bing” and “Afinn” provide numerical sentiment values to data (Afinn being more granular than Bing). These lexicons can be used to categorise tweets as “good” or “bad”, to a certain degree of polarity</w:t>
       </w:r>
       <w:r>
         <w:t xml:space="preserve">. </w:t>
@@ -163,15 +163,7 @@
         </w:numPr>
       </w:pPr>
       <w:r>
-        <w:t xml:space="preserve">Total of Positive and negative for each airline: Simply the points for each airline were summed up and the airlines were ranked up. Surprisingly this gave a ranking </w:t>
-      </w:r>
-      <w:proofErr w:type="gramStart"/>
-      <w:r>
-        <w:t>similar to</w:t>
-      </w:r>
-      <w:proofErr w:type="gramEnd"/>
-      <w:r>
-        <w:t xml:space="preserve"> the ACSI ranking, by an average rank offset of 1.5. However, as 10 positive words in one tweet does not have the same effect as 10 tweets with one positive word each, we decided to perform the analysis again, on a polarity by tweet basis</w:t>
+        <w:t>Total of Positive and negative for each airline: Simply the points for each airline were summed up and the airlines were ranked up. Surprisingly this gave a ranking similar to the ACSI ranking, by an average rank offset of 1.5. However, as 10 positive words in one tweet does not have the same effect as 10 tweets with one positive word each, we decided to perform the analysis again, on a polarity by tweet basis</w:t>
       </w:r>
     </w:p>
     <w:p>
@@ -184,7 +176,13 @@
       </w:pPr>
       <w:r>
         <w:lastRenderedPageBreak/>
-        <w:t>Creating a polarity metric and assigning a polarity for each tweet. Then a set of metrics representing polarities of different thresholds (1, 2 and 3) were calculated for each airline, and the airlines were ranked for each polarity threshold metric.  This produced an average rank offset of 0.88 and a standard deviation of 0.92.</w:t>
+        <w:t xml:space="preserve">Creating a polarity metric and assigning a polarity for each tweet. Then a set of metrics representing polarities of different thresholds (1, 2 and 3) were calculated for each airline, and the airlines were ranked for each polarity threshold metric.  This produced an average rank offset of 0.88 and a standard deviation of </w:t>
+      </w:r>
+      <w:r>
+        <w:t>1.16</w:t>
+      </w:r>
+      <w:r>
+        <w:t>.</w:t>
       </w:r>
       <w:r>
         <w:t xml:space="preserve"> Upon further thought, we thought that a simpler way of assessing holistic polarity is to average polarities of all tweets for each airline, thus ranking airlines by average tweet polarity. This produced the same mean and standard deviation results, showing that the sentiment ranking method plays minimal difference</w:t>
@@ -194,29 +192,16 @@
       <w:r>
         <w:t xml:space="preserve">Other techniques employed involve removing retweets to keep original information, as well as removing all tweets sourcing from airline accounts, as they do not reflect consumer sentiment and skew the results to being more positive. </w:t>
       </w:r>
+      <w:r>
+        <w:t>Furthermore, all stop words were removed.</w:t>
+      </w:r>
     </w:p>
     <w:p>
       <w:r>
         <w:t xml:space="preserve">Finally, we went into each lexicon to identify words that were contributing highly, but instead were out of context. </w:t>
       </w:r>
       <w:r>
-        <w:t xml:space="preserve">For this reason, we removed the word “trump” from the analysis, as it was a top 20 contributor to the </w:t>
-      </w:r>
-      <w:proofErr w:type="spellStart"/>
-      <w:r>
-        <w:t>FlyFrontier</w:t>
-      </w:r>
-      <w:proofErr w:type="spellEnd"/>
-      <w:r>
-        <w:t xml:space="preserve"> </w:t>
-      </w:r>
-      <w:proofErr w:type="gramStart"/>
-      <w:r>
-        <w:t>sentiment, but</w:t>
-      </w:r>
-      <w:proofErr w:type="gramEnd"/>
-      <w:r>
-        <w:t xml:space="preserve"> is obviously out of context. </w:t>
+        <w:t xml:space="preserve">For this reason, we removed the word “trump” from the analysis, as it was a top 20 contributor to the FlyFrontier sentiment, but is obviously out of context. </w:t>
       </w:r>
     </w:p>
     <w:p>
@@ -228,10 +213,10 @@
           <w:noProof/>
         </w:rPr>
         <w:drawing>
-          <wp:inline distT="0" distB="0" distL="0" distR="0" wp14:anchorId="3DA87544" wp14:editId="02A78447">
+          <wp:inline distT="0" distB="0" distL="0" distR="0" wp14:anchorId="15E7B342" wp14:editId="74D4AA4A">
             <wp:extent cx="5359675" cy="2076557"/>
             <wp:effectExtent l="0" t="0" r="0" b="0"/>
-            <wp:docPr id="3" name="Picture 3"/>
+            <wp:docPr id="9" name="Picture 9"/>
             <wp:cNvGraphicFramePr>
               <a:graphicFrameLocks xmlns:a="http://schemas.openxmlformats.org/drawingml/2006/main" noChangeAspect="1"/>
             </wp:cNvGraphicFramePr>
@@ -271,29 +256,34 @@
       <w:r>
         <w:t xml:space="preserve">Figure </w:t>
       </w:r>
-      <w:fldSimple w:instr=" SEQ Figure \* ARABIC ">
-        <w:r>
-          <w:rPr>
-            <w:noProof/>
-          </w:rPr>
-          <w:t>2</w:t>
-        </w:r>
-      </w:fldSimple>
+      <w:r>
+        <w:fldChar w:fldCharType="begin"/>
+      </w:r>
+      <w:r>
+        <w:instrText xml:space="preserve"> SEQ Figure \* ARABIC </w:instrText>
+      </w:r>
+      <w:r>
+        <w:fldChar w:fldCharType="separate"/>
+      </w:r>
+      <w:r>
+        <w:rPr>
+          <w:noProof/>
+        </w:rPr>
+        <w:t>2</w:t>
+      </w:r>
+      <w:r>
+        <w:rPr>
+          <w:noProof/>
+        </w:rPr>
+        <w:fldChar w:fldCharType="end"/>
+      </w:r>
       <w:r>
         <w:t xml:space="preserve"> - Tweet polarity histogram, by airline</w:t>
       </w:r>
     </w:p>
     <w:p>
       <w:r>
-        <w:t xml:space="preserve">In this chart we can start seeing that some Airlines like </w:t>
-      </w:r>
-      <w:proofErr w:type="spellStart"/>
-      <w:r>
-        <w:t>AlaskaAir</w:t>
-      </w:r>
-      <w:proofErr w:type="spellEnd"/>
-      <w:r>
-        <w:t xml:space="preserve"> and Southwest have clearly higher polarities, while Spirit is clearly lagging.</w:t>
+        <w:t>In this chart we can start seeing that some Airlines like AlaskaAir and Southwest have clearly higher polarities, while Spirit is clearly lagging.</w:t>
       </w:r>
     </w:p>
     <w:p>
@@ -305,10 +295,10 @@
           <w:noProof/>
         </w:rPr>
         <w:drawing>
-          <wp:inline distT="0" distB="0" distL="0" distR="0" wp14:anchorId="359DAF9E" wp14:editId="7D670B9F">
+          <wp:inline distT="0" distB="0" distL="0" distR="0" wp14:anchorId="3EAA66B5" wp14:editId="2A32F084">
             <wp:extent cx="5359675" cy="2076557"/>
             <wp:effectExtent l="0" t="0" r="0" b="0"/>
-            <wp:docPr id="4" name="Picture 4"/>
+            <wp:docPr id="10" name="Picture 10"/>
             <wp:cNvGraphicFramePr>
               <a:graphicFrameLocks xmlns:a="http://schemas.openxmlformats.org/drawingml/2006/main" noChangeAspect="1"/>
             </wp:cNvGraphicFramePr>
@@ -348,14 +338,27 @@
       <w:r>
         <w:t xml:space="preserve">Figure </w:t>
       </w:r>
-      <w:fldSimple w:instr=" SEQ Figure \* ARABIC ">
-        <w:r>
-          <w:rPr>
-            <w:noProof/>
-          </w:rPr>
-          <w:t>3</w:t>
-        </w:r>
-      </w:fldSimple>
+      <w:r>
+        <w:fldChar w:fldCharType="begin"/>
+      </w:r>
+      <w:r>
+        <w:instrText xml:space="preserve"> SEQ Figure \* ARABIC </w:instrText>
+      </w:r>
+      <w:r>
+        <w:fldChar w:fldCharType="separate"/>
+      </w:r>
+      <w:r>
+        <w:rPr>
+          <w:noProof/>
+        </w:rPr>
+        <w:t>3</w:t>
+      </w:r>
+      <w:r>
+        <w:rPr>
+          <w:noProof/>
+        </w:rPr>
+        <w:fldChar w:fldCharType="end"/>
+      </w:r>
       <w:r>
         <w:t xml:space="preserve"> - ACSI vs sentiment analysis rank</w:t>
       </w:r>
@@ -365,11 +368,10 @@
         <w:t>In this graph we can see that our rank is closely associated with the ACSI rank. For the first two and last two ranks, where the average polarities had a clear difference with the rest, the results match.</w:t>
       </w:r>
     </w:p>
-    <w:p/>
     <w:p/>
     <w:tbl>
       <w:tblPr>
-        <w:tblW w:w="5160" w:type="dxa"/>
+        <w:tblW w:w="5073" w:type="dxa"/>
         <w:tblBorders>
           <w:top w:val="single" w:sz="4" w:space="0" w:color="auto"/>
           <w:left w:val="single" w:sz="4" w:space="0" w:color="auto"/>
@@ -384,8 +386,8 @@
         <w:gridCol w:w="1419"/>
         <w:gridCol w:w="1053"/>
         <w:gridCol w:w="960"/>
-        <w:gridCol w:w="1059"/>
-        <w:gridCol w:w="1024"/>
+        <w:gridCol w:w="1079"/>
+        <w:gridCol w:w="1048"/>
       </w:tblGrid>
       <w:tr>
         <w:trPr>
@@ -393,23 +395,27 @@
         </w:trPr>
         <w:tc>
           <w:tcPr>
-            <w:tcW w:w="1320" w:type="dxa"/>
-            <w:shd w:val="clear" w:color="auto" w:fill="auto"/>
-            <w:noWrap/>
-            <w:vAlign w:val="bottom"/>
-            <w:hideMark/>
-          </w:tcPr>
-          <w:p>
-            <w:pPr>
-              <w:spacing w:after="0" w:line="240" w:lineRule="auto"/>
-              <w:rPr>
-                <w:rFonts w:ascii="Calibri" w:eastAsia="Times New Roman" w:hAnsi="Calibri" w:cs="Calibri"/>
-                <w:color w:val="000000"/>
-              </w:rPr>
-            </w:pPr>
-            <w:r>
-              <w:rPr>
-                <w:rFonts w:ascii="Calibri" w:eastAsia="Times New Roman" w:hAnsi="Calibri" w:cs="Calibri"/>
+            <w:tcW w:w="1233" w:type="dxa"/>
+            <w:shd w:val="clear" w:color="auto" w:fill="D0CECE" w:themeFill="background2" w:themeFillShade="E6"/>
+            <w:noWrap/>
+            <w:vAlign w:val="bottom"/>
+            <w:hideMark/>
+          </w:tcPr>
+          <w:p>
+            <w:pPr>
+              <w:spacing w:after="0" w:line="240" w:lineRule="auto"/>
+              <w:rPr>
+                <w:rFonts w:ascii="Calibri" w:eastAsia="Times New Roman" w:hAnsi="Calibri" w:cs="Calibri"/>
+                <w:b/>
+                <w:bCs/>
+                <w:color w:val="000000"/>
+              </w:rPr>
+            </w:pPr>
+            <w:r>
+              <w:rPr>
+                <w:rFonts w:ascii="Calibri" w:eastAsia="Times New Roman" w:hAnsi="Calibri" w:cs="Calibri"/>
+                <w:b/>
+                <w:bCs/>
                 <w:color w:val="000000"/>
               </w:rPr>
               <w:t>airline</w:t>
@@ -419,109 +425,117 @@
         <w:tc>
           <w:tcPr>
             <w:tcW w:w="960" w:type="dxa"/>
-            <w:shd w:val="clear" w:color="auto" w:fill="auto"/>
-            <w:noWrap/>
-            <w:vAlign w:val="bottom"/>
-            <w:hideMark/>
-          </w:tcPr>
-          <w:p>
-            <w:pPr>
-              <w:spacing w:after="0" w:line="240" w:lineRule="auto"/>
-              <w:rPr>
-                <w:rFonts w:ascii="Calibri" w:eastAsia="Times New Roman" w:hAnsi="Calibri" w:cs="Calibri"/>
-                <w:color w:val="000000"/>
-              </w:rPr>
-            </w:pPr>
-            <w:proofErr w:type="spellStart"/>
-            <w:r>
-              <w:rPr>
-                <w:rFonts w:ascii="Calibri" w:eastAsia="Times New Roman" w:hAnsi="Calibri" w:cs="Calibri"/>
+            <w:shd w:val="clear" w:color="auto" w:fill="D0CECE" w:themeFill="background2" w:themeFillShade="E6"/>
+            <w:noWrap/>
+            <w:vAlign w:val="bottom"/>
+            <w:hideMark/>
+          </w:tcPr>
+          <w:p>
+            <w:pPr>
+              <w:spacing w:after="0" w:line="240" w:lineRule="auto"/>
+              <w:rPr>
+                <w:rFonts w:ascii="Calibri" w:eastAsia="Times New Roman" w:hAnsi="Calibri" w:cs="Calibri"/>
+                <w:b/>
+                <w:bCs/>
+                <w:color w:val="000000"/>
+              </w:rPr>
+            </w:pPr>
+            <w:r>
+              <w:rPr>
+                <w:rFonts w:ascii="Calibri" w:eastAsia="Times New Roman" w:hAnsi="Calibri" w:cs="Calibri"/>
+                <w:b/>
+                <w:bCs/>
                 <w:color w:val="000000"/>
               </w:rPr>
               <w:t>avgPol</w:t>
             </w:r>
-            <w:proofErr w:type="spellEnd"/>
-          </w:p>
-        </w:tc>
-        <w:tc>
-          <w:tcPr>
-            <w:tcW w:w="960" w:type="dxa"/>
-            <w:shd w:val="clear" w:color="auto" w:fill="auto"/>
-            <w:noWrap/>
-            <w:vAlign w:val="bottom"/>
-            <w:hideMark/>
-          </w:tcPr>
-          <w:p>
-            <w:pPr>
-              <w:spacing w:after="0" w:line="240" w:lineRule="auto"/>
-              <w:rPr>
-                <w:rFonts w:ascii="Calibri" w:eastAsia="Times New Roman" w:hAnsi="Calibri" w:cs="Calibri"/>
-                <w:color w:val="000000"/>
-              </w:rPr>
-            </w:pPr>
-            <w:proofErr w:type="spellStart"/>
-            <w:r>
-              <w:rPr>
-                <w:rFonts w:ascii="Calibri" w:eastAsia="Times New Roman" w:hAnsi="Calibri" w:cs="Calibri"/>
+          </w:p>
+        </w:tc>
+        <w:tc>
+          <w:tcPr>
+            <w:tcW w:w="960" w:type="dxa"/>
+            <w:shd w:val="clear" w:color="auto" w:fill="D0CECE" w:themeFill="background2" w:themeFillShade="E6"/>
+            <w:noWrap/>
+            <w:vAlign w:val="bottom"/>
+            <w:hideMark/>
+          </w:tcPr>
+          <w:p>
+            <w:pPr>
+              <w:spacing w:after="0" w:line="240" w:lineRule="auto"/>
+              <w:rPr>
+                <w:rFonts w:ascii="Calibri" w:eastAsia="Times New Roman" w:hAnsi="Calibri" w:cs="Calibri"/>
+                <w:b/>
+                <w:bCs/>
+                <w:color w:val="000000"/>
+              </w:rPr>
+            </w:pPr>
+            <w:r>
+              <w:rPr>
+                <w:rFonts w:ascii="Calibri" w:eastAsia="Times New Roman" w:hAnsi="Calibri" w:cs="Calibri"/>
+                <w:b/>
+                <w:bCs/>
                 <w:color w:val="000000"/>
               </w:rPr>
               <w:t>rankPol</w:t>
             </w:r>
-            <w:proofErr w:type="spellEnd"/>
-          </w:p>
-        </w:tc>
-        <w:tc>
-          <w:tcPr>
-            <w:tcW w:w="960" w:type="dxa"/>
-            <w:shd w:val="clear" w:color="auto" w:fill="auto"/>
-            <w:noWrap/>
-            <w:vAlign w:val="bottom"/>
-            <w:hideMark/>
-          </w:tcPr>
-          <w:p>
-            <w:pPr>
-              <w:spacing w:after="0" w:line="240" w:lineRule="auto"/>
-              <w:rPr>
-                <w:rFonts w:ascii="Calibri" w:eastAsia="Times New Roman" w:hAnsi="Calibri" w:cs="Calibri"/>
-                <w:color w:val="000000"/>
-              </w:rPr>
-            </w:pPr>
-            <w:proofErr w:type="spellStart"/>
-            <w:r>
-              <w:rPr>
-                <w:rFonts w:ascii="Calibri" w:eastAsia="Times New Roman" w:hAnsi="Calibri" w:cs="Calibri"/>
+          </w:p>
+        </w:tc>
+        <w:tc>
+          <w:tcPr>
+            <w:tcW w:w="960" w:type="dxa"/>
+            <w:shd w:val="clear" w:color="auto" w:fill="D0CECE" w:themeFill="background2" w:themeFillShade="E6"/>
+            <w:noWrap/>
+            <w:vAlign w:val="bottom"/>
+            <w:hideMark/>
+          </w:tcPr>
+          <w:p>
+            <w:pPr>
+              <w:spacing w:after="0" w:line="240" w:lineRule="auto"/>
+              <w:rPr>
+                <w:rFonts w:ascii="Calibri" w:eastAsia="Times New Roman" w:hAnsi="Calibri" w:cs="Calibri"/>
+                <w:b/>
+                <w:bCs/>
+                <w:color w:val="000000"/>
+              </w:rPr>
+            </w:pPr>
+            <w:r>
+              <w:rPr>
+                <w:rFonts w:ascii="Calibri" w:eastAsia="Times New Roman" w:hAnsi="Calibri" w:cs="Calibri"/>
+                <w:b/>
+                <w:bCs/>
                 <w:color w:val="000000"/>
               </w:rPr>
               <w:t>acsi_rank</w:t>
             </w:r>
-            <w:proofErr w:type="spellEnd"/>
-          </w:p>
-        </w:tc>
-        <w:tc>
-          <w:tcPr>
-            <w:tcW w:w="960" w:type="dxa"/>
-            <w:shd w:val="clear" w:color="auto" w:fill="auto"/>
-            <w:noWrap/>
-            <w:vAlign w:val="bottom"/>
-            <w:hideMark/>
-          </w:tcPr>
-          <w:p>
-            <w:pPr>
-              <w:spacing w:after="0" w:line="240" w:lineRule="auto"/>
-              <w:rPr>
-                <w:rFonts w:ascii="Calibri" w:eastAsia="Times New Roman" w:hAnsi="Calibri" w:cs="Calibri"/>
-                <w:color w:val="000000"/>
-              </w:rPr>
-            </w:pPr>
-            <w:proofErr w:type="spellStart"/>
-            <w:r>
-              <w:rPr>
-                <w:rFonts w:ascii="Calibri" w:eastAsia="Times New Roman" w:hAnsi="Calibri" w:cs="Calibri"/>
+          </w:p>
+        </w:tc>
+        <w:tc>
+          <w:tcPr>
+            <w:tcW w:w="960" w:type="dxa"/>
+            <w:shd w:val="clear" w:color="auto" w:fill="D0CECE" w:themeFill="background2" w:themeFillShade="E6"/>
+            <w:noWrap/>
+            <w:vAlign w:val="bottom"/>
+            <w:hideMark/>
+          </w:tcPr>
+          <w:p>
+            <w:pPr>
+              <w:spacing w:after="0" w:line="240" w:lineRule="auto"/>
+              <w:rPr>
+                <w:rFonts w:ascii="Calibri" w:eastAsia="Times New Roman" w:hAnsi="Calibri" w:cs="Calibri"/>
+                <w:b/>
+                <w:bCs/>
+                <w:color w:val="000000"/>
+              </w:rPr>
+            </w:pPr>
+            <w:r>
+              <w:rPr>
+                <w:rFonts w:ascii="Calibri" w:eastAsia="Times New Roman" w:hAnsi="Calibri" w:cs="Calibri"/>
+                <w:b/>
+                <w:bCs/>
                 <w:color w:val="000000"/>
               </w:rPr>
               <w:t>rank_diff</w:t>
             </w:r>
-            <w:proofErr w:type="spellEnd"/>
           </w:p>
         </w:tc>
       </w:tr>
@@ -531,21 +545,20 @@
         </w:trPr>
         <w:tc>
           <w:tcPr>
-            <w:tcW w:w="1320" w:type="dxa"/>
-            <w:shd w:val="clear" w:color="auto" w:fill="auto"/>
-            <w:noWrap/>
-            <w:vAlign w:val="bottom"/>
-            <w:hideMark/>
-          </w:tcPr>
-          <w:p>
-            <w:pPr>
-              <w:spacing w:after="0" w:line="240" w:lineRule="auto"/>
-              <w:rPr>
-                <w:rFonts w:ascii="Calibri" w:eastAsia="Times New Roman" w:hAnsi="Calibri" w:cs="Calibri"/>
-                <w:color w:val="000000"/>
-              </w:rPr>
-            </w:pPr>
-            <w:proofErr w:type="spellStart"/>
+            <w:tcW w:w="1233" w:type="dxa"/>
+            <w:shd w:val="clear" w:color="auto" w:fill="auto"/>
+            <w:noWrap/>
+            <w:vAlign w:val="bottom"/>
+            <w:hideMark/>
+          </w:tcPr>
+          <w:p>
+            <w:pPr>
+              <w:spacing w:after="0" w:line="240" w:lineRule="auto"/>
+              <w:rPr>
+                <w:rFonts w:ascii="Calibri" w:eastAsia="Times New Roman" w:hAnsi="Calibri" w:cs="Calibri"/>
+                <w:color w:val="000000"/>
+              </w:rPr>
+            </w:pPr>
             <w:r>
               <w:rPr>
                 <w:rFonts w:ascii="Calibri" w:eastAsia="Times New Roman" w:hAnsi="Calibri" w:cs="Calibri"/>
@@ -553,32 +566,31 @@
               </w:rPr>
               <w:t>AlaskaAir</w:t>
             </w:r>
-            <w:proofErr w:type="spellEnd"/>
-          </w:p>
-        </w:tc>
-        <w:tc>
-          <w:tcPr>
-            <w:tcW w:w="960" w:type="dxa"/>
-            <w:shd w:val="clear" w:color="auto" w:fill="auto"/>
-            <w:noWrap/>
-            <w:vAlign w:val="bottom"/>
-            <w:hideMark/>
-          </w:tcPr>
-          <w:p>
-            <w:pPr>
-              <w:spacing w:after="0" w:line="240" w:lineRule="auto"/>
-              <w:jc w:val="right"/>
-              <w:rPr>
-                <w:rFonts w:ascii="Calibri" w:eastAsia="Times New Roman" w:hAnsi="Calibri" w:cs="Calibri"/>
-                <w:color w:val="000000"/>
-              </w:rPr>
-            </w:pPr>
-            <w:r>
-              <w:rPr>
-                <w:rFonts w:ascii="Calibri" w:eastAsia="Times New Roman" w:hAnsi="Calibri" w:cs="Calibri"/>
-                <w:color w:val="000000"/>
-              </w:rPr>
-              <w:t>0.701131</w:t>
+          </w:p>
+        </w:tc>
+        <w:tc>
+          <w:tcPr>
+            <w:tcW w:w="960" w:type="dxa"/>
+            <w:shd w:val="clear" w:color="auto" w:fill="auto"/>
+            <w:noWrap/>
+            <w:vAlign w:val="bottom"/>
+            <w:hideMark/>
+          </w:tcPr>
+          <w:p>
+            <w:pPr>
+              <w:spacing w:after="0" w:line="240" w:lineRule="auto"/>
+              <w:jc w:val="right"/>
+              <w:rPr>
+                <w:rFonts w:ascii="Calibri" w:eastAsia="Times New Roman" w:hAnsi="Calibri" w:cs="Calibri"/>
+                <w:color w:val="000000"/>
+              </w:rPr>
+            </w:pPr>
+            <w:r>
+              <w:rPr>
+                <w:rFonts w:ascii="Calibri" w:eastAsia="Times New Roman" w:hAnsi="Calibri" w:cs="Calibri"/>
+                <w:color w:val="000000"/>
+              </w:rPr>
+              <w:t>0.370536</w:t>
             </w:r>
           </w:p>
         </w:tc>
@@ -667,21 +679,20 @@
         </w:trPr>
         <w:tc>
           <w:tcPr>
-            <w:tcW w:w="1320" w:type="dxa"/>
-            <w:shd w:val="clear" w:color="auto" w:fill="auto"/>
-            <w:noWrap/>
-            <w:vAlign w:val="bottom"/>
-            <w:hideMark/>
-          </w:tcPr>
-          <w:p>
-            <w:pPr>
-              <w:spacing w:after="0" w:line="240" w:lineRule="auto"/>
-              <w:rPr>
-                <w:rFonts w:ascii="Calibri" w:eastAsia="Times New Roman" w:hAnsi="Calibri" w:cs="Calibri"/>
-                <w:color w:val="000000"/>
-              </w:rPr>
-            </w:pPr>
-            <w:proofErr w:type="spellStart"/>
+            <w:tcW w:w="1233" w:type="dxa"/>
+            <w:shd w:val="clear" w:color="auto" w:fill="auto"/>
+            <w:noWrap/>
+            <w:vAlign w:val="bottom"/>
+            <w:hideMark/>
+          </w:tcPr>
+          <w:p>
+            <w:pPr>
+              <w:spacing w:after="0" w:line="240" w:lineRule="auto"/>
+              <w:rPr>
+                <w:rFonts w:ascii="Calibri" w:eastAsia="Times New Roman" w:hAnsi="Calibri" w:cs="Calibri"/>
+                <w:color w:val="000000"/>
+              </w:rPr>
+            </w:pPr>
             <w:r>
               <w:rPr>
                 <w:rFonts w:ascii="Calibri" w:eastAsia="Times New Roman" w:hAnsi="Calibri" w:cs="Calibri"/>
@@ -689,32 +700,31 @@
               </w:rPr>
               <w:t>SouthwestAir</w:t>
             </w:r>
-            <w:proofErr w:type="spellEnd"/>
-          </w:p>
-        </w:tc>
-        <w:tc>
-          <w:tcPr>
-            <w:tcW w:w="960" w:type="dxa"/>
-            <w:shd w:val="clear" w:color="auto" w:fill="auto"/>
-            <w:noWrap/>
-            <w:vAlign w:val="bottom"/>
-            <w:hideMark/>
-          </w:tcPr>
-          <w:p>
-            <w:pPr>
-              <w:spacing w:after="0" w:line="240" w:lineRule="auto"/>
-              <w:jc w:val="right"/>
-              <w:rPr>
-                <w:rFonts w:ascii="Calibri" w:eastAsia="Times New Roman" w:hAnsi="Calibri" w:cs="Calibri"/>
-                <w:color w:val="000000"/>
-              </w:rPr>
-            </w:pPr>
-            <w:r>
-              <w:rPr>
-                <w:rFonts w:ascii="Calibri" w:eastAsia="Times New Roman" w:hAnsi="Calibri" w:cs="Calibri"/>
-                <w:color w:val="000000"/>
-              </w:rPr>
-              <w:t>0.354022</w:t>
+          </w:p>
+        </w:tc>
+        <w:tc>
+          <w:tcPr>
+            <w:tcW w:w="960" w:type="dxa"/>
+            <w:shd w:val="clear" w:color="auto" w:fill="auto"/>
+            <w:noWrap/>
+            <w:vAlign w:val="bottom"/>
+            <w:hideMark/>
+          </w:tcPr>
+          <w:p>
+            <w:pPr>
+              <w:spacing w:after="0" w:line="240" w:lineRule="auto"/>
+              <w:jc w:val="right"/>
+              <w:rPr>
+                <w:rFonts w:ascii="Calibri" w:eastAsia="Times New Roman" w:hAnsi="Calibri" w:cs="Calibri"/>
+                <w:color w:val="000000"/>
+              </w:rPr>
+            </w:pPr>
+            <w:r>
+              <w:rPr>
+                <w:rFonts w:ascii="Calibri" w:eastAsia="Times New Roman" w:hAnsi="Calibri" w:cs="Calibri"/>
+                <w:color w:val="000000"/>
+              </w:rPr>
+              <w:t>-0.08269</w:t>
             </w:r>
           </w:p>
         </w:tc>
@@ -803,52 +813,52 @@
         </w:trPr>
         <w:tc>
           <w:tcPr>
-            <w:tcW w:w="1320" w:type="dxa"/>
-            <w:shd w:val="clear" w:color="auto" w:fill="auto"/>
-            <w:noWrap/>
-            <w:vAlign w:val="bottom"/>
-            <w:hideMark/>
-          </w:tcPr>
-          <w:p>
-            <w:pPr>
-              <w:spacing w:after="0" w:line="240" w:lineRule="auto"/>
-              <w:rPr>
-                <w:rFonts w:ascii="Calibri" w:eastAsia="Times New Roman" w:hAnsi="Calibri" w:cs="Calibri"/>
-                <w:color w:val="000000"/>
-              </w:rPr>
-            </w:pPr>
-            <w:r>
-              <w:rPr>
-                <w:rFonts w:ascii="Calibri" w:eastAsia="Times New Roman" w:hAnsi="Calibri" w:cs="Calibri"/>
-                <w:color w:val="000000"/>
-              </w:rPr>
-              <w:t>Delta</w:t>
-            </w:r>
-          </w:p>
-        </w:tc>
-        <w:tc>
-          <w:tcPr>
-            <w:tcW w:w="960" w:type="dxa"/>
-            <w:shd w:val="clear" w:color="auto" w:fill="auto"/>
-            <w:noWrap/>
-            <w:vAlign w:val="bottom"/>
-            <w:hideMark/>
-          </w:tcPr>
-          <w:p>
-            <w:pPr>
-              <w:spacing w:after="0" w:line="240" w:lineRule="auto"/>
-              <w:jc w:val="right"/>
-              <w:rPr>
-                <w:rFonts w:ascii="Calibri" w:eastAsia="Times New Roman" w:hAnsi="Calibri" w:cs="Calibri"/>
-                <w:color w:val="000000"/>
-              </w:rPr>
-            </w:pPr>
-            <w:r>
-              <w:rPr>
-                <w:rFonts w:ascii="Calibri" w:eastAsia="Times New Roman" w:hAnsi="Calibri" w:cs="Calibri"/>
-                <w:color w:val="000000"/>
-              </w:rPr>
-              <w:t>0.227481</w:t>
+            <w:tcW w:w="1233" w:type="dxa"/>
+            <w:shd w:val="clear" w:color="auto" w:fill="auto"/>
+            <w:noWrap/>
+            <w:vAlign w:val="bottom"/>
+            <w:hideMark/>
+          </w:tcPr>
+          <w:p>
+            <w:pPr>
+              <w:spacing w:after="0" w:line="240" w:lineRule="auto"/>
+              <w:rPr>
+                <w:rFonts w:ascii="Calibri" w:eastAsia="Times New Roman" w:hAnsi="Calibri" w:cs="Calibri"/>
+                <w:color w:val="000000"/>
+              </w:rPr>
+            </w:pPr>
+            <w:r>
+              <w:rPr>
+                <w:rFonts w:ascii="Calibri" w:eastAsia="Times New Roman" w:hAnsi="Calibri" w:cs="Calibri"/>
+                <w:color w:val="000000"/>
+              </w:rPr>
+              <w:t>Allegiant</w:t>
+            </w:r>
+          </w:p>
+        </w:tc>
+        <w:tc>
+          <w:tcPr>
+            <w:tcW w:w="960" w:type="dxa"/>
+            <w:shd w:val="clear" w:color="auto" w:fill="auto"/>
+            <w:noWrap/>
+            <w:vAlign w:val="bottom"/>
+            <w:hideMark/>
+          </w:tcPr>
+          <w:p>
+            <w:pPr>
+              <w:spacing w:after="0" w:line="240" w:lineRule="auto"/>
+              <w:jc w:val="right"/>
+              <w:rPr>
+                <w:rFonts w:ascii="Calibri" w:eastAsia="Times New Roman" w:hAnsi="Calibri" w:cs="Calibri"/>
+                <w:color w:val="000000"/>
+              </w:rPr>
+            </w:pPr>
+            <w:r>
+              <w:rPr>
+                <w:rFonts w:ascii="Calibri" w:eastAsia="Times New Roman" w:hAnsi="Calibri" w:cs="Calibri"/>
+                <w:color w:val="000000"/>
+              </w:rPr>
+              <w:t>-0.21121</w:t>
             </w:r>
           </w:p>
         </w:tc>
@@ -900,33 +910,33 @@
                 <w:rFonts w:ascii="Calibri" w:eastAsia="Times New Roman" w:hAnsi="Calibri" w:cs="Calibri"/>
                 <w:color w:val="000000"/>
               </w:rPr>
-              <w:t>4</w:t>
-            </w:r>
-          </w:p>
-        </w:tc>
-        <w:tc>
-          <w:tcPr>
-            <w:tcW w:w="960" w:type="dxa"/>
-            <w:shd w:val="clear" w:color="auto" w:fill="auto"/>
-            <w:noWrap/>
-            <w:vAlign w:val="bottom"/>
-            <w:hideMark/>
-          </w:tcPr>
-          <w:p>
-            <w:pPr>
-              <w:spacing w:after="0" w:line="240" w:lineRule="auto"/>
-              <w:jc w:val="right"/>
-              <w:rPr>
-                <w:rFonts w:ascii="Calibri" w:eastAsia="Times New Roman" w:hAnsi="Calibri" w:cs="Calibri"/>
-                <w:color w:val="000000"/>
-              </w:rPr>
-            </w:pPr>
-            <w:r>
-              <w:rPr>
-                <w:rFonts w:ascii="Calibri" w:eastAsia="Times New Roman" w:hAnsi="Calibri" w:cs="Calibri"/>
-                <w:color w:val="000000"/>
-              </w:rPr>
-              <w:t>1</w:t>
+              <w:t>6</w:t>
+            </w:r>
+          </w:p>
+        </w:tc>
+        <w:tc>
+          <w:tcPr>
+            <w:tcW w:w="960" w:type="dxa"/>
+            <w:shd w:val="clear" w:color="auto" w:fill="auto"/>
+            <w:noWrap/>
+            <w:vAlign w:val="bottom"/>
+            <w:hideMark/>
+          </w:tcPr>
+          <w:p>
+            <w:pPr>
+              <w:spacing w:after="0" w:line="240" w:lineRule="auto"/>
+              <w:jc w:val="right"/>
+              <w:rPr>
+                <w:rFonts w:ascii="Calibri" w:eastAsia="Times New Roman" w:hAnsi="Calibri" w:cs="Calibri"/>
+                <w:color w:val="000000"/>
+              </w:rPr>
+            </w:pPr>
+            <w:r>
+              <w:rPr>
+                <w:rFonts w:ascii="Calibri" w:eastAsia="Times New Roman" w:hAnsi="Calibri" w:cs="Calibri"/>
+                <w:color w:val="000000"/>
+              </w:rPr>
+              <w:t>3</w:t>
             </w:r>
           </w:p>
         </w:tc>
@@ -937,52 +947,52 @@
         </w:trPr>
         <w:tc>
           <w:tcPr>
-            <w:tcW w:w="1320" w:type="dxa"/>
-            <w:shd w:val="clear" w:color="auto" w:fill="auto"/>
-            <w:noWrap/>
-            <w:vAlign w:val="bottom"/>
-            <w:hideMark/>
-          </w:tcPr>
-          <w:p>
-            <w:pPr>
-              <w:spacing w:after="0" w:line="240" w:lineRule="auto"/>
-              <w:rPr>
-                <w:rFonts w:ascii="Calibri" w:eastAsia="Times New Roman" w:hAnsi="Calibri" w:cs="Calibri"/>
-                <w:color w:val="000000"/>
-              </w:rPr>
-            </w:pPr>
-            <w:r>
-              <w:rPr>
-                <w:rFonts w:ascii="Calibri" w:eastAsia="Times New Roman" w:hAnsi="Calibri" w:cs="Calibri"/>
-                <w:color w:val="000000"/>
-              </w:rPr>
-              <w:t>Allegiant</w:t>
-            </w:r>
-          </w:p>
-        </w:tc>
-        <w:tc>
-          <w:tcPr>
-            <w:tcW w:w="960" w:type="dxa"/>
-            <w:shd w:val="clear" w:color="auto" w:fill="auto"/>
-            <w:noWrap/>
-            <w:vAlign w:val="bottom"/>
-            <w:hideMark/>
-          </w:tcPr>
-          <w:p>
-            <w:pPr>
-              <w:spacing w:after="0" w:line="240" w:lineRule="auto"/>
-              <w:jc w:val="right"/>
-              <w:rPr>
-                <w:rFonts w:ascii="Calibri" w:eastAsia="Times New Roman" w:hAnsi="Calibri" w:cs="Calibri"/>
-                <w:color w:val="000000"/>
-              </w:rPr>
-            </w:pPr>
-            <w:r>
-              <w:rPr>
-                <w:rFonts w:ascii="Calibri" w:eastAsia="Times New Roman" w:hAnsi="Calibri" w:cs="Calibri"/>
-                <w:color w:val="000000"/>
-              </w:rPr>
-              <w:t>0.178805</w:t>
+            <w:tcW w:w="1233" w:type="dxa"/>
+            <w:shd w:val="clear" w:color="auto" w:fill="auto"/>
+            <w:noWrap/>
+            <w:vAlign w:val="bottom"/>
+            <w:hideMark/>
+          </w:tcPr>
+          <w:p>
+            <w:pPr>
+              <w:spacing w:after="0" w:line="240" w:lineRule="auto"/>
+              <w:rPr>
+                <w:rFonts w:ascii="Calibri" w:eastAsia="Times New Roman" w:hAnsi="Calibri" w:cs="Calibri"/>
+                <w:color w:val="000000"/>
+              </w:rPr>
+            </w:pPr>
+            <w:r>
+              <w:rPr>
+                <w:rFonts w:ascii="Calibri" w:eastAsia="Times New Roman" w:hAnsi="Calibri" w:cs="Calibri"/>
+                <w:color w:val="000000"/>
+              </w:rPr>
+              <w:t>Delta</w:t>
+            </w:r>
+          </w:p>
+        </w:tc>
+        <w:tc>
+          <w:tcPr>
+            <w:tcW w:w="960" w:type="dxa"/>
+            <w:shd w:val="clear" w:color="auto" w:fill="auto"/>
+            <w:noWrap/>
+            <w:vAlign w:val="bottom"/>
+            <w:hideMark/>
+          </w:tcPr>
+          <w:p>
+            <w:pPr>
+              <w:spacing w:after="0" w:line="240" w:lineRule="auto"/>
+              <w:jc w:val="right"/>
+              <w:rPr>
+                <w:rFonts w:ascii="Calibri" w:eastAsia="Times New Roman" w:hAnsi="Calibri" w:cs="Calibri"/>
+                <w:color w:val="000000"/>
+              </w:rPr>
+            </w:pPr>
+            <w:r>
+              <w:rPr>
+                <w:rFonts w:ascii="Calibri" w:eastAsia="Times New Roman" w:hAnsi="Calibri" w:cs="Calibri"/>
+                <w:color w:val="000000"/>
+              </w:rPr>
+              <w:t>-0.22098</w:t>
             </w:r>
           </w:p>
         </w:tc>
@@ -1034,33 +1044,33 @@
                 <w:rFonts w:ascii="Calibri" w:eastAsia="Times New Roman" w:hAnsi="Calibri" w:cs="Calibri"/>
                 <w:color w:val="000000"/>
               </w:rPr>
-              <w:t>6</w:t>
-            </w:r>
-          </w:p>
-        </w:tc>
-        <w:tc>
-          <w:tcPr>
-            <w:tcW w:w="960" w:type="dxa"/>
-            <w:shd w:val="clear" w:color="auto" w:fill="auto"/>
-            <w:noWrap/>
-            <w:vAlign w:val="bottom"/>
-            <w:hideMark/>
-          </w:tcPr>
-          <w:p>
-            <w:pPr>
-              <w:spacing w:after="0" w:line="240" w:lineRule="auto"/>
-              <w:jc w:val="right"/>
-              <w:rPr>
-                <w:rFonts w:ascii="Calibri" w:eastAsia="Times New Roman" w:hAnsi="Calibri" w:cs="Calibri"/>
-                <w:color w:val="000000"/>
-              </w:rPr>
-            </w:pPr>
-            <w:r>
-              <w:rPr>
-                <w:rFonts w:ascii="Calibri" w:eastAsia="Times New Roman" w:hAnsi="Calibri" w:cs="Calibri"/>
-                <w:color w:val="000000"/>
-              </w:rPr>
-              <w:t>2</w:t>
+              <w:t>4</w:t>
+            </w:r>
+          </w:p>
+        </w:tc>
+        <w:tc>
+          <w:tcPr>
+            <w:tcW w:w="960" w:type="dxa"/>
+            <w:shd w:val="clear" w:color="auto" w:fill="auto"/>
+            <w:noWrap/>
+            <w:vAlign w:val="bottom"/>
+            <w:hideMark/>
+          </w:tcPr>
+          <w:p>
+            <w:pPr>
+              <w:spacing w:after="0" w:line="240" w:lineRule="auto"/>
+              <w:jc w:val="right"/>
+              <w:rPr>
+                <w:rFonts w:ascii="Calibri" w:eastAsia="Times New Roman" w:hAnsi="Calibri" w:cs="Calibri"/>
+                <w:color w:val="000000"/>
+              </w:rPr>
+            </w:pPr>
+            <w:r>
+              <w:rPr>
+                <w:rFonts w:ascii="Calibri" w:eastAsia="Times New Roman" w:hAnsi="Calibri" w:cs="Calibri"/>
+                <w:color w:val="000000"/>
+              </w:rPr>
+              <w:t>0</w:t>
             </w:r>
           </w:p>
         </w:tc>
@@ -1071,7 +1081,7 @@
         </w:trPr>
         <w:tc>
           <w:tcPr>
-            <w:tcW w:w="1320" w:type="dxa"/>
+            <w:tcW w:w="1233" w:type="dxa"/>
             <w:shd w:val="clear" w:color="auto" w:fill="auto"/>
             <w:noWrap/>
             <w:vAlign w:val="bottom"/>
@@ -1116,7 +1126,7 @@
                 <w:rFonts w:ascii="Calibri" w:eastAsia="Times New Roman" w:hAnsi="Calibri" w:cs="Calibri"/>
                 <w:color w:val="000000"/>
               </w:rPr>
-              <w:t>0.150674</w:t>
+              <w:t>-0.29291</w:t>
             </w:r>
           </w:p>
         </w:tc>
@@ -1205,7 +1215,7 @@
         </w:trPr>
         <w:tc>
           <w:tcPr>
-            <w:tcW w:w="1320" w:type="dxa"/>
+            <w:tcW w:w="1233" w:type="dxa"/>
             <w:shd w:val="clear" w:color="auto" w:fill="auto"/>
             <w:noWrap/>
             <w:vAlign w:val="bottom"/>
@@ -1250,7 +1260,7 @@
                 <w:rFonts w:ascii="Calibri" w:eastAsia="Times New Roman" w:hAnsi="Calibri" w:cs="Calibri"/>
                 <w:color w:val="000000"/>
               </w:rPr>
-              <w:t>-0.01806</w:t>
+              <w:t>-0.45641</w:t>
             </w:r>
           </w:p>
         </w:tc>
@@ -1339,21 +1349,20 @@
         </w:trPr>
         <w:tc>
           <w:tcPr>
-            <w:tcW w:w="1320" w:type="dxa"/>
-            <w:shd w:val="clear" w:color="auto" w:fill="auto"/>
-            <w:noWrap/>
-            <w:vAlign w:val="bottom"/>
-            <w:hideMark/>
-          </w:tcPr>
-          <w:p>
-            <w:pPr>
-              <w:spacing w:after="0" w:line="240" w:lineRule="auto"/>
-              <w:rPr>
-                <w:rFonts w:ascii="Calibri" w:eastAsia="Times New Roman" w:hAnsi="Calibri" w:cs="Calibri"/>
-                <w:color w:val="000000"/>
-              </w:rPr>
-            </w:pPr>
-            <w:proofErr w:type="spellStart"/>
+            <w:tcW w:w="1233" w:type="dxa"/>
+            <w:shd w:val="clear" w:color="auto" w:fill="auto"/>
+            <w:noWrap/>
+            <w:vAlign w:val="bottom"/>
+            <w:hideMark/>
+          </w:tcPr>
+          <w:p>
+            <w:pPr>
+              <w:spacing w:after="0" w:line="240" w:lineRule="auto"/>
+              <w:rPr>
+                <w:rFonts w:ascii="Calibri" w:eastAsia="Times New Roman" w:hAnsi="Calibri" w:cs="Calibri"/>
+                <w:color w:val="000000"/>
+              </w:rPr>
+            </w:pPr>
             <w:r>
               <w:rPr>
                 <w:rFonts w:ascii="Calibri" w:eastAsia="Times New Roman" w:hAnsi="Calibri" w:cs="Calibri"/>
@@ -1361,32 +1370,31 @@
               </w:rPr>
               <w:t>AmericanAir</w:t>
             </w:r>
-            <w:proofErr w:type="spellEnd"/>
-          </w:p>
-        </w:tc>
-        <w:tc>
-          <w:tcPr>
-            <w:tcW w:w="960" w:type="dxa"/>
-            <w:shd w:val="clear" w:color="auto" w:fill="auto"/>
-            <w:noWrap/>
-            <w:vAlign w:val="bottom"/>
-            <w:hideMark/>
-          </w:tcPr>
-          <w:p>
-            <w:pPr>
-              <w:spacing w:after="0" w:line="240" w:lineRule="auto"/>
-              <w:jc w:val="right"/>
-              <w:rPr>
-                <w:rFonts w:ascii="Calibri" w:eastAsia="Times New Roman" w:hAnsi="Calibri" w:cs="Calibri"/>
-                <w:color w:val="000000"/>
-              </w:rPr>
-            </w:pPr>
-            <w:r>
-              <w:rPr>
-                <w:rFonts w:ascii="Calibri" w:eastAsia="Times New Roman" w:hAnsi="Calibri" w:cs="Calibri"/>
-                <w:color w:val="000000"/>
-              </w:rPr>
-              <w:t>-0.08446</w:t>
+          </w:p>
+        </w:tc>
+        <w:tc>
+          <w:tcPr>
+            <w:tcW w:w="960" w:type="dxa"/>
+            <w:shd w:val="clear" w:color="auto" w:fill="auto"/>
+            <w:noWrap/>
+            <w:vAlign w:val="bottom"/>
+            <w:hideMark/>
+          </w:tcPr>
+          <w:p>
+            <w:pPr>
+              <w:spacing w:after="0" w:line="240" w:lineRule="auto"/>
+              <w:jc w:val="right"/>
+              <w:rPr>
+                <w:rFonts w:ascii="Calibri" w:eastAsia="Times New Roman" w:hAnsi="Calibri" w:cs="Calibri"/>
+                <w:color w:val="000000"/>
+              </w:rPr>
+            </w:pPr>
+            <w:r>
+              <w:rPr>
+                <w:rFonts w:ascii="Calibri" w:eastAsia="Times New Roman" w:hAnsi="Calibri" w:cs="Calibri"/>
+                <w:color w:val="000000"/>
+              </w:rPr>
+              <w:t>-0.51417</w:t>
             </w:r>
           </w:p>
         </w:tc>
@@ -1475,21 +1483,20 @@
         </w:trPr>
         <w:tc>
           <w:tcPr>
-            <w:tcW w:w="1320" w:type="dxa"/>
-            <w:shd w:val="clear" w:color="auto" w:fill="auto"/>
-            <w:noWrap/>
-            <w:vAlign w:val="bottom"/>
-            <w:hideMark/>
-          </w:tcPr>
-          <w:p>
-            <w:pPr>
-              <w:spacing w:after="0" w:line="240" w:lineRule="auto"/>
-              <w:rPr>
-                <w:rFonts w:ascii="Calibri" w:eastAsia="Times New Roman" w:hAnsi="Calibri" w:cs="Calibri"/>
-                <w:color w:val="000000"/>
-              </w:rPr>
-            </w:pPr>
-            <w:proofErr w:type="spellStart"/>
+            <w:tcW w:w="1233" w:type="dxa"/>
+            <w:shd w:val="clear" w:color="auto" w:fill="auto"/>
+            <w:noWrap/>
+            <w:vAlign w:val="bottom"/>
+            <w:hideMark/>
+          </w:tcPr>
+          <w:p>
+            <w:pPr>
+              <w:spacing w:after="0" w:line="240" w:lineRule="auto"/>
+              <w:rPr>
+                <w:rFonts w:ascii="Calibri" w:eastAsia="Times New Roman" w:hAnsi="Calibri" w:cs="Calibri"/>
+                <w:color w:val="000000"/>
+              </w:rPr>
+            </w:pPr>
             <w:r>
               <w:rPr>
                 <w:rFonts w:ascii="Calibri" w:eastAsia="Times New Roman" w:hAnsi="Calibri" w:cs="Calibri"/>
@@ -1497,32 +1504,31 @@
               </w:rPr>
               <w:t>FlyFrontier</w:t>
             </w:r>
-            <w:proofErr w:type="spellEnd"/>
-          </w:p>
-        </w:tc>
-        <w:tc>
-          <w:tcPr>
-            <w:tcW w:w="960" w:type="dxa"/>
-            <w:shd w:val="clear" w:color="auto" w:fill="auto"/>
-            <w:noWrap/>
-            <w:vAlign w:val="bottom"/>
-            <w:hideMark/>
-          </w:tcPr>
-          <w:p>
-            <w:pPr>
-              <w:spacing w:after="0" w:line="240" w:lineRule="auto"/>
-              <w:jc w:val="right"/>
-              <w:rPr>
-                <w:rFonts w:ascii="Calibri" w:eastAsia="Times New Roman" w:hAnsi="Calibri" w:cs="Calibri"/>
-                <w:color w:val="000000"/>
-              </w:rPr>
-            </w:pPr>
-            <w:r>
-              <w:rPr>
-                <w:rFonts w:ascii="Calibri" w:eastAsia="Times New Roman" w:hAnsi="Calibri" w:cs="Calibri"/>
-                <w:color w:val="000000"/>
-              </w:rPr>
-              <w:t>-0.18428</w:t>
+          </w:p>
+        </w:tc>
+        <w:tc>
+          <w:tcPr>
+            <w:tcW w:w="960" w:type="dxa"/>
+            <w:shd w:val="clear" w:color="auto" w:fill="auto"/>
+            <w:noWrap/>
+            <w:vAlign w:val="bottom"/>
+            <w:hideMark/>
+          </w:tcPr>
+          <w:p>
+            <w:pPr>
+              <w:spacing w:after="0" w:line="240" w:lineRule="auto"/>
+              <w:jc w:val="right"/>
+              <w:rPr>
+                <w:rFonts w:ascii="Calibri" w:eastAsia="Times New Roman" w:hAnsi="Calibri" w:cs="Calibri"/>
+                <w:color w:val="000000"/>
+              </w:rPr>
+            </w:pPr>
+            <w:r>
+              <w:rPr>
+                <w:rFonts w:ascii="Calibri" w:eastAsia="Times New Roman" w:hAnsi="Calibri" w:cs="Calibri"/>
+                <w:color w:val="000000"/>
+              </w:rPr>
+              <w:t>-0.58615</w:t>
             </w:r>
           </w:p>
         </w:tc>
@@ -1611,21 +1617,20 @@
         </w:trPr>
         <w:tc>
           <w:tcPr>
-            <w:tcW w:w="1320" w:type="dxa"/>
-            <w:shd w:val="clear" w:color="auto" w:fill="auto"/>
-            <w:noWrap/>
-            <w:vAlign w:val="bottom"/>
-            <w:hideMark/>
-          </w:tcPr>
-          <w:p>
-            <w:pPr>
-              <w:spacing w:after="0" w:line="240" w:lineRule="auto"/>
-              <w:rPr>
-                <w:rFonts w:ascii="Calibri" w:eastAsia="Times New Roman" w:hAnsi="Calibri" w:cs="Calibri"/>
-                <w:color w:val="000000"/>
-              </w:rPr>
-            </w:pPr>
-            <w:proofErr w:type="spellStart"/>
+            <w:tcW w:w="1233" w:type="dxa"/>
+            <w:shd w:val="clear" w:color="auto" w:fill="auto"/>
+            <w:noWrap/>
+            <w:vAlign w:val="bottom"/>
+            <w:hideMark/>
+          </w:tcPr>
+          <w:p>
+            <w:pPr>
+              <w:spacing w:after="0" w:line="240" w:lineRule="auto"/>
+              <w:rPr>
+                <w:rFonts w:ascii="Calibri" w:eastAsia="Times New Roman" w:hAnsi="Calibri" w:cs="Calibri"/>
+                <w:color w:val="000000"/>
+              </w:rPr>
+            </w:pPr>
             <w:r>
               <w:rPr>
                 <w:rFonts w:ascii="Calibri" w:eastAsia="Times New Roman" w:hAnsi="Calibri" w:cs="Calibri"/>
@@ -1633,32 +1638,31 @@
               </w:rPr>
               <w:t>SpiritAirlines</w:t>
             </w:r>
-            <w:proofErr w:type="spellEnd"/>
-          </w:p>
-        </w:tc>
-        <w:tc>
-          <w:tcPr>
-            <w:tcW w:w="960" w:type="dxa"/>
-            <w:shd w:val="clear" w:color="auto" w:fill="auto"/>
-            <w:noWrap/>
-            <w:vAlign w:val="bottom"/>
-            <w:hideMark/>
-          </w:tcPr>
-          <w:p>
-            <w:pPr>
-              <w:spacing w:after="0" w:line="240" w:lineRule="auto"/>
-              <w:jc w:val="right"/>
-              <w:rPr>
-                <w:rFonts w:ascii="Calibri" w:eastAsia="Times New Roman" w:hAnsi="Calibri" w:cs="Calibri"/>
-                <w:color w:val="000000"/>
-              </w:rPr>
-            </w:pPr>
-            <w:r>
-              <w:rPr>
-                <w:rFonts w:ascii="Calibri" w:eastAsia="Times New Roman" w:hAnsi="Calibri" w:cs="Calibri"/>
-                <w:color w:val="000000"/>
-              </w:rPr>
-              <w:t>-0.33204</w:t>
+          </w:p>
+        </w:tc>
+        <w:tc>
+          <w:tcPr>
+            <w:tcW w:w="960" w:type="dxa"/>
+            <w:shd w:val="clear" w:color="auto" w:fill="auto"/>
+            <w:noWrap/>
+            <w:vAlign w:val="bottom"/>
+            <w:hideMark/>
+          </w:tcPr>
+          <w:p>
+            <w:pPr>
+              <w:spacing w:after="0" w:line="240" w:lineRule="auto"/>
+              <w:jc w:val="right"/>
+              <w:rPr>
+                <w:rFonts w:ascii="Calibri" w:eastAsia="Times New Roman" w:hAnsi="Calibri" w:cs="Calibri"/>
+                <w:color w:val="000000"/>
+              </w:rPr>
+            </w:pPr>
+            <w:r>
+              <w:rPr>
+                <w:rFonts w:ascii="Calibri" w:eastAsia="Times New Roman" w:hAnsi="Calibri" w:cs="Calibri"/>
+                <w:color w:val="000000"/>
+              </w:rPr>
+              <w:t>-0.72362</w:t>
             </w:r>
           </w:p>
         </w:tc>
@@ -1724,7 +1728,6 @@
           </w:tcPr>
           <w:p>
             <w:pPr>
-              <w:keepNext/>
               <w:spacing w:after="0" w:line="240" w:lineRule="auto"/>
               <w:jc w:val="right"/>
               <w:rPr>
@@ -1750,14 +1753,27 @@
       <w:r>
         <w:t xml:space="preserve">Figure </w:t>
       </w:r>
-      <w:fldSimple w:instr=" SEQ Figure \* ARABIC ">
-        <w:r>
-          <w:rPr>
-            <w:noProof/>
-          </w:rPr>
-          <w:t>4</w:t>
-        </w:r>
-      </w:fldSimple>
+      <w:r>
+        <w:fldChar w:fldCharType="begin"/>
+      </w:r>
+      <w:r>
+        <w:instrText xml:space="preserve"> SEQ Figure \* ARABIC </w:instrText>
+      </w:r>
+      <w:r>
+        <w:fldChar w:fldCharType="separate"/>
+      </w:r>
+      <w:r>
+        <w:rPr>
+          <w:noProof/>
+        </w:rPr>
+        <w:t>4</w:t>
+      </w:r>
+      <w:r>
+        <w:rPr>
+          <w:noProof/>
+        </w:rPr>
+        <w:fldChar w:fldCharType="end"/>
+      </w:r>
       <w:r>
         <w:t xml:space="preserve"> - Sentiment analysis results using Bing lexicon</w:t>
       </w:r>
@@ -1767,49 +1783,23 @@
         <w:pStyle w:val="Heading1"/>
       </w:pPr>
       <w:r>
-        <w:t xml:space="preserve">Method 2 – Using the </w:t>
-      </w:r>
-      <w:proofErr w:type="spellStart"/>
-      <w:r>
-        <w:t>Afinn</w:t>
-      </w:r>
-      <w:proofErr w:type="spellEnd"/>
-      <w:r>
-        <w:t xml:space="preserve"> lexicon</w:t>
+        <w:t>Method 2 – Using the Afinn lexicon</w:t>
       </w:r>
     </w:p>
     <w:p>
       <w:r>
-        <w:t xml:space="preserve">The </w:t>
-      </w:r>
-      <w:proofErr w:type="spellStart"/>
-      <w:r>
-        <w:t>Afinn</w:t>
-      </w:r>
-      <w:proofErr w:type="spellEnd"/>
-      <w:r>
-        <w:t xml:space="preserve"> lexicon does not give a positive and negative sentiment, but instead a sentiment score, from -5 to +5 in integers. Again, we calculated the polarity of each tweet by summing the sentiment scores of its words, and then calculating the average polarity per tweet of each airline. Again, we removed all retweets, all tweets by airline accounts, and all words that were out of context, such as “no” and “united”. </w:t>
+        <w:t xml:space="preserve">The Afinn lexicon does not give a positive and negative sentiment, but instead a sentiment score, from -5 to +5 in integers. Again, we calculated the polarity of each tweet by summing the sentiment scores of its words, and then calculating the average polarity per tweet of each airline. Again, we removed all retweets, </w:t>
+      </w:r>
+      <w:r>
+        <w:t xml:space="preserve">stop-words, </w:t>
+      </w:r>
+      <w:r>
+        <w:t xml:space="preserve">all tweets by airline accounts, and all words that were out of context, such as “no” and “united”. </w:t>
       </w:r>
     </w:p>
     <w:p>
       <w:r>
-        <w:t xml:space="preserve">The mean difference in rank using the </w:t>
-      </w:r>
-      <w:proofErr w:type="spellStart"/>
-      <w:r>
-        <w:t>afinn</w:t>
-      </w:r>
-      <w:proofErr w:type="spellEnd"/>
-      <w:r>
-        <w:t xml:space="preserve"> lexicon was better by 25% compared to Bing (0.66 </w:t>
-      </w:r>
-      <w:proofErr w:type="spellStart"/>
-      <w:r>
-        <w:t>isntead</w:t>
-      </w:r>
-      <w:proofErr w:type="spellEnd"/>
-      <w:r>
-        <w:t xml:space="preserve"> of 0.88 mean rank difference), while the standard deviation was also better (0.70 compared to 0.92). Therefore, we can see that granularity in scores provided slightly better results. </w:t>
+        <w:t xml:space="preserve">The mean difference in rank using the afinn lexicon was better by 25% compared to Bing (0.66 isntead of 0.88 mean rank difference), while the standard deviation was also better (0.70 compared to 0.92). Therefore, we can see that granularity in scores provided slightly better results. </w:t>
       </w:r>
     </w:p>
     <w:p>
@@ -1821,10 +1811,10 @@
           <w:noProof/>
         </w:rPr>
         <w:drawing>
-          <wp:inline distT="0" distB="0" distL="0" distR="0" wp14:anchorId="22FAF80E" wp14:editId="110B0562">
+          <wp:inline distT="0" distB="0" distL="0" distR="0" wp14:anchorId="009DF479" wp14:editId="46B88246">
             <wp:extent cx="5359675" cy="2076557"/>
             <wp:effectExtent l="0" t="0" r="0" b="0"/>
-            <wp:docPr id="5" name="Picture 5"/>
+            <wp:docPr id="2" name="Picture 2"/>
             <wp:cNvGraphicFramePr>
               <a:graphicFrameLocks xmlns:a="http://schemas.openxmlformats.org/drawingml/2006/main" noChangeAspect="1"/>
             </wp:cNvGraphicFramePr>
@@ -1864,24 +1854,29 @@
       <w:r>
         <w:t xml:space="preserve">Figure </w:t>
       </w:r>
-      <w:fldSimple w:instr=" SEQ Figure \* ARABIC ">
-        <w:r>
-          <w:rPr>
-            <w:noProof/>
-          </w:rPr>
-          <w:t>5</w:t>
-        </w:r>
-      </w:fldSimple>
-      <w:r>
-        <w:t xml:space="preserve"> - Tweet polarity histogram using </w:t>
-      </w:r>
-      <w:proofErr w:type="spellStart"/>
-      <w:r>
-        <w:t>Afinn</w:t>
-      </w:r>
-      <w:proofErr w:type="spellEnd"/>
-      <w:r>
-        <w:t xml:space="preserve"> lexicon</w:t>
+      <w:r>
+        <w:fldChar w:fldCharType="begin"/>
+      </w:r>
+      <w:r>
+        <w:instrText xml:space="preserve"> SEQ Figure \* ARABIC </w:instrText>
+      </w:r>
+      <w:r>
+        <w:fldChar w:fldCharType="separate"/>
+      </w:r>
+      <w:r>
+        <w:rPr>
+          <w:noProof/>
+        </w:rPr>
+        <w:t>5</w:t>
+      </w:r>
+      <w:r>
+        <w:rPr>
+          <w:noProof/>
+        </w:rPr>
+        <w:fldChar w:fldCharType="end"/>
+      </w:r>
+      <w:r>
+        <w:t xml:space="preserve"> - Tweet polarity histogram using Afinn lexicon</w:t>
       </w:r>
     </w:p>
     <w:p>
@@ -1892,12 +1887,7 @@
         <w:t>from the histograms, the results are similar to Bing lexicon, in the sense that airlines such as Alaska and Southwest clearly show more positive results, while Spirit, even though it shows it might leaning to a positive polarity average, its polarity is clearly lower than the former two airlines</w:t>
       </w:r>
       <w:r>
-        <w:t>.</w:t>
-      </w:r>
-      <w:bookmarkStart w:id="0" w:name="_GoBack"/>
-      <w:bookmarkEnd w:id="0"/>
-      <w:r>
-        <w:t xml:space="preserve"> </w:t>
+        <w:t xml:space="preserve">. </w:t>
       </w:r>
     </w:p>
     <w:p>
@@ -1910,10 +1900,10 @@
         </w:rPr>
         <w:lastRenderedPageBreak/>
         <w:drawing>
-          <wp:inline distT="0" distB="0" distL="0" distR="0" wp14:anchorId="33B141D4" wp14:editId="32374359">
+          <wp:inline distT="0" distB="0" distL="0" distR="0" wp14:anchorId="11FCA7D8" wp14:editId="24BFBF45">
             <wp:extent cx="5359675" cy="2076557"/>
             <wp:effectExtent l="0" t="0" r="0" b="0"/>
-            <wp:docPr id="6" name="Picture 6"/>
+            <wp:docPr id="11" name="Picture 11"/>
             <wp:cNvGraphicFramePr>
               <a:graphicFrameLocks xmlns:a="http://schemas.openxmlformats.org/drawingml/2006/main" noChangeAspect="1"/>
             </wp:cNvGraphicFramePr>
@@ -1945,6 +1935,8 @@
           </wp:inline>
         </w:drawing>
       </w:r>
+      <w:bookmarkStart w:id="0" w:name="_GoBack"/>
+      <w:bookmarkEnd w:id="0"/>
     </w:p>
     <w:p>
       <w:pPr>
@@ -1953,45 +1945,34 @@
       <w:r>
         <w:t xml:space="preserve">Figure </w:t>
       </w:r>
-      <w:fldSimple w:instr=" SEQ Figure \* ARABIC ">
-        <w:r>
-          <w:rPr>
-            <w:noProof/>
-          </w:rPr>
-          <w:t>6</w:t>
-        </w:r>
-      </w:fldSimple>
-      <w:r>
-        <w:t xml:space="preserve"> - ACSI vs sentiment analysis rank using </w:t>
-      </w:r>
-      <w:proofErr w:type="spellStart"/>
-      <w:r>
-        <w:t>Afinn</w:t>
-      </w:r>
-      <w:proofErr w:type="spellEnd"/>
-      <w:r>
-        <w:t xml:space="preserve"> lexicon</w:t>
+      <w:r>
+        <w:fldChar w:fldCharType="begin"/>
+      </w:r>
+      <w:r>
+        <w:instrText xml:space="preserve"> SEQ Figure \* ARABIC </w:instrText>
+      </w:r>
+      <w:r>
+        <w:fldChar w:fldCharType="separate"/>
+      </w:r>
+      <w:r>
+        <w:rPr>
+          <w:noProof/>
+        </w:rPr>
+        <w:t>6</w:t>
+      </w:r>
+      <w:r>
+        <w:rPr>
+          <w:noProof/>
+        </w:rPr>
+        <w:fldChar w:fldCharType="end"/>
+      </w:r>
+      <w:r>
+        <w:t xml:space="preserve"> - ACSI vs sentiment analysis rank using Afinn lexicon</w:t>
       </w:r>
     </w:p>
     <w:p>
       <w:r>
-        <w:t xml:space="preserve">This rank comparison for the </w:t>
-      </w:r>
-      <w:proofErr w:type="spellStart"/>
-      <w:r>
-        <w:t>Afinn</w:t>
-      </w:r>
-      <w:proofErr w:type="spellEnd"/>
-      <w:r>
-        <w:t xml:space="preserve"> lexicon results is </w:t>
-      </w:r>
-      <w:proofErr w:type="gramStart"/>
-      <w:r>
-        <w:t>similar to</w:t>
-      </w:r>
-      <w:proofErr w:type="gramEnd"/>
-      <w:r>
-        <w:t xml:space="preserve"> the same graph obtained for the Bing lexicon, with some minor differences, where some airlines’ sentiment analysis rank moved closer to their ACSI rank. Again, the results for the first and last two ranks match those of ACSI.</w:t>
+        <w:t>This rank comparison for the Afinn lexicon results is similar to the same graph obtained for the Bing lexicon, with some minor differences, where some airlines’ sentiment analysis rank moved closer to their ACSI rank. Again, the results for the first and last two ranks match those of ACSI.</w:t>
       </w:r>
     </w:p>
     <w:tbl>
@@ -2011,8 +1992,8 @@
         <w:gridCol w:w="1419"/>
         <w:gridCol w:w="1053"/>
         <w:gridCol w:w="960"/>
-        <w:gridCol w:w="1059"/>
-        <w:gridCol w:w="1024"/>
+        <w:gridCol w:w="1079"/>
+        <w:gridCol w:w="1048"/>
       </w:tblGrid>
       <w:tr>
         <w:trPr>
@@ -2021,22 +2002,26 @@
         <w:tc>
           <w:tcPr>
             <w:tcW w:w="1233" w:type="dxa"/>
-            <w:shd w:val="clear" w:color="auto" w:fill="auto"/>
-            <w:noWrap/>
-            <w:vAlign w:val="bottom"/>
-            <w:hideMark/>
-          </w:tcPr>
-          <w:p>
-            <w:pPr>
-              <w:spacing w:after="0" w:line="240" w:lineRule="auto"/>
-              <w:rPr>
-                <w:rFonts w:ascii="Calibri" w:eastAsia="Times New Roman" w:hAnsi="Calibri" w:cs="Calibri"/>
-                <w:color w:val="000000"/>
-              </w:rPr>
-            </w:pPr>
-            <w:r>
-              <w:rPr>
-                <w:rFonts w:ascii="Calibri" w:eastAsia="Times New Roman" w:hAnsi="Calibri" w:cs="Calibri"/>
+            <w:shd w:val="clear" w:color="auto" w:fill="D0CECE" w:themeFill="background2" w:themeFillShade="E6"/>
+            <w:noWrap/>
+            <w:vAlign w:val="bottom"/>
+            <w:hideMark/>
+          </w:tcPr>
+          <w:p>
+            <w:pPr>
+              <w:spacing w:after="0" w:line="240" w:lineRule="auto"/>
+              <w:rPr>
+                <w:rFonts w:ascii="Calibri" w:eastAsia="Times New Roman" w:hAnsi="Calibri" w:cs="Calibri"/>
+                <w:b/>
+                <w:bCs/>
+                <w:color w:val="000000"/>
+              </w:rPr>
+            </w:pPr>
+            <w:r>
+              <w:rPr>
+                <w:rFonts w:ascii="Calibri" w:eastAsia="Times New Roman" w:hAnsi="Calibri" w:cs="Calibri"/>
+                <w:b/>
+                <w:bCs/>
                 <w:color w:val="000000"/>
               </w:rPr>
               <w:t>airline</w:t>
@@ -2046,109 +2031,117 @@
         <w:tc>
           <w:tcPr>
             <w:tcW w:w="960" w:type="dxa"/>
-            <w:shd w:val="clear" w:color="auto" w:fill="auto"/>
-            <w:noWrap/>
-            <w:vAlign w:val="bottom"/>
-            <w:hideMark/>
-          </w:tcPr>
-          <w:p>
-            <w:pPr>
-              <w:spacing w:after="0" w:line="240" w:lineRule="auto"/>
-              <w:rPr>
-                <w:rFonts w:ascii="Calibri" w:eastAsia="Times New Roman" w:hAnsi="Calibri" w:cs="Calibri"/>
-                <w:color w:val="000000"/>
-              </w:rPr>
-            </w:pPr>
-            <w:proofErr w:type="spellStart"/>
-            <w:r>
-              <w:rPr>
-                <w:rFonts w:ascii="Calibri" w:eastAsia="Times New Roman" w:hAnsi="Calibri" w:cs="Calibri"/>
+            <w:shd w:val="clear" w:color="auto" w:fill="D0CECE" w:themeFill="background2" w:themeFillShade="E6"/>
+            <w:noWrap/>
+            <w:vAlign w:val="bottom"/>
+            <w:hideMark/>
+          </w:tcPr>
+          <w:p>
+            <w:pPr>
+              <w:spacing w:after="0" w:line="240" w:lineRule="auto"/>
+              <w:rPr>
+                <w:rFonts w:ascii="Calibri" w:eastAsia="Times New Roman" w:hAnsi="Calibri" w:cs="Calibri"/>
+                <w:b/>
+                <w:bCs/>
+                <w:color w:val="000000"/>
+              </w:rPr>
+            </w:pPr>
+            <w:r>
+              <w:rPr>
+                <w:rFonts w:ascii="Calibri" w:eastAsia="Times New Roman" w:hAnsi="Calibri" w:cs="Calibri"/>
+                <w:b/>
+                <w:bCs/>
                 <w:color w:val="000000"/>
               </w:rPr>
               <w:t>avgPol</w:t>
             </w:r>
-            <w:proofErr w:type="spellEnd"/>
-          </w:p>
-        </w:tc>
-        <w:tc>
-          <w:tcPr>
-            <w:tcW w:w="960" w:type="dxa"/>
-            <w:shd w:val="clear" w:color="auto" w:fill="auto"/>
-            <w:noWrap/>
-            <w:vAlign w:val="bottom"/>
-            <w:hideMark/>
-          </w:tcPr>
-          <w:p>
-            <w:pPr>
-              <w:spacing w:after="0" w:line="240" w:lineRule="auto"/>
-              <w:rPr>
-                <w:rFonts w:ascii="Calibri" w:eastAsia="Times New Roman" w:hAnsi="Calibri" w:cs="Calibri"/>
-                <w:color w:val="000000"/>
-              </w:rPr>
-            </w:pPr>
-            <w:proofErr w:type="spellStart"/>
-            <w:r>
-              <w:rPr>
-                <w:rFonts w:ascii="Calibri" w:eastAsia="Times New Roman" w:hAnsi="Calibri" w:cs="Calibri"/>
+          </w:p>
+        </w:tc>
+        <w:tc>
+          <w:tcPr>
+            <w:tcW w:w="960" w:type="dxa"/>
+            <w:shd w:val="clear" w:color="auto" w:fill="D0CECE" w:themeFill="background2" w:themeFillShade="E6"/>
+            <w:noWrap/>
+            <w:vAlign w:val="bottom"/>
+            <w:hideMark/>
+          </w:tcPr>
+          <w:p>
+            <w:pPr>
+              <w:spacing w:after="0" w:line="240" w:lineRule="auto"/>
+              <w:rPr>
+                <w:rFonts w:ascii="Calibri" w:eastAsia="Times New Roman" w:hAnsi="Calibri" w:cs="Calibri"/>
+                <w:b/>
+                <w:bCs/>
+                <w:color w:val="000000"/>
+              </w:rPr>
+            </w:pPr>
+            <w:r>
+              <w:rPr>
+                <w:rFonts w:ascii="Calibri" w:eastAsia="Times New Roman" w:hAnsi="Calibri" w:cs="Calibri"/>
+                <w:b/>
+                <w:bCs/>
                 <w:color w:val="000000"/>
               </w:rPr>
               <w:t>rankPol</w:t>
             </w:r>
-            <w:proofErr w:type="spellEnd"/>
-          </w:p>
-        </w:tc>
-        <w:tc>
-          <w:tcPr>
-            <w:tcW w:w="960" w:type="dxa"/>
-            <w:shd w:val="clear" w:color="auto" w:fill="auto"/>
-            <w:noWrap/>
-            <w:vAlign w:val="bottom"/>
-            <w:hideMark/>
-          </w:tcPr>
-          <w:p>
-            <w:pPr>
-              <w:spacing w:after="0" w:line="240" w:lineRule="auto"/>
-              <w:rPr>
-                <w:rFonts w:ascii="Calibri" w:eastAsia="Times New Roman" w:hAnsi="Calibri" w:cs="Calibri"/>
-                <w:color w:val="000000"/>
-              </w:rPr>
-            </w:pPr>
-            <w:proofErr w:type="spellStart"/>
-            <w:r>
-              <w:rPr>
-                <w:rFonts w:ascii="Calibri" w:eastAsia="Times New Roman" w:hAnsi="Calibri" w:cs="Calibri"/>
+          </w:p>
+        </w:tc>
+        <w:tc>
+          <w:tcPr>
+            <w:tcW w:w="960" w:type="dxa"/>
+            <w:shd w:val="clear" w:color="auto" w:fill="D0CECE" w:themeFill="background2" w:themeFillShade="E6"/>
+            <w:noWrap/>
+            <w:vAlign w:val="bottom"/>
+            <w:hideMark/>
+          </w:tcPr>
+          <w:p>
+            <w:pPr>
+              <w:spacing w:after="0" w:line="240" w:lineRule="auto"/>
+              <w:rPr>
+                <w:rFonts w:ascii="Calibri" w:eastAsia="Times New Roman" w:hAnsi="Calibri" w:cs="Calibri"/>
+                <w:b/>
+                <w:bCs/>
+                <w:color w:val="000000"/>
+              </w:rPr>
+            </w:pPr>
+            <w:r>
+              <w:rPr>
+                <w:rFonts w:ascii="Calibri" w:eastAsia="Times New Roman" w:hAnsi="Calibri" w:cs="Calibri"/>
+                <w:b/>
+                <w:bCs/>
                 <w:color w:val="000000"/>
               </w:rPr>
               <w:t>acsi_rank</w:t>
             </w:r>
-            <w:proofErr w:type="spellEnd"/>
-          </w:p>
-        </w:tc>
-        <w:tc>
-          <w:tcPr>
-            <w:tcW w:w="960" w:type="dxa"/>
-            <w:shd w:val="clear" w:color="auto" w:fill="auto"/>
-            <w:noWrap/>
-            <w:vAlign w:val="bottom"/>
-            <w:hideMark/>
-          </w:tcPr>
-          <w:p>
-            <w:pPr>
-              <w:spacing w:after="0" w:line="240" w:lineRule="auto"/>
-              <w:rPr>
-                <w:rFonts w:ascii="Calibri" w:eastAsia="Times New Roman" w:hAnsi="Calibri" w:cs="Calibri"/>
-                <w:color w:val="000000"/>
-              </w:rPr>
-            </w:pPr>
-            <w:proofErr w:type="spellStart"/>
-            <w:r>
-              <w:rPr>
-                <w:rFonts w:ascii="Calibri" w:eastAsia="Times New Roman" w:hAnsi="Calibri" w:cs="Calibri"/>
+          </w:p>
+        </w:tc>
+        <w:tc>
+          <w:tcPr>
+            <w:tcW w:w="960" w:type="dxa"/>
+            <w:shd w:val="clear" w:color="auto" w:fill="D0CECE" w:themeFill="background2" w:themeFillShade="E6"/>
+            <w:noWrap/>
+            <w:vAlign w:val="bottom"/>
+            <w:hideMark/>
+          </w:tcPr>
+          <w:p>
+            <w:pPr>
+              <w:spacing w:after="0" w:line="240" w:lineRule="auto"/>
+              <w:rPr>
+                <w:rFonts w:ascii="Calibri" w:eastAsia="Times New Roman" w:hAnsi="Calibri" w:cs="Calibri"/>
+                <w:b/>
+                <w:bCs/>
+                <w:color w:val="000000"/>
+              </w:rPr>
+            </w:pPr>
+            <w:r>
+              <w:rPr>
+                <w:rFonts w:ascii="Calibri" w:eastAsia="Times New Roman" w:hAnsi="Calibri" w:cs="Calibri"/>
+                <w:b/>
+                <w:bCs/>
                 <w:color w:val="000000"/>
               </w:rPr>
               <w:t>rank_diff</w:t>
             </w:r>
-            <w:proofErr w:type="spellEnd"/>
           </w:p>
         </w:tc>
       </w:tr>
@@ -2172,7 +2165,6 @@
                 <w:color w:val="000000"/>
               </w:rPr>
             </w:pPr>
-            <w:proofErr w:type="spellStart"/>
             <w:r>
               <w:rPr>
                 <w:rFonts w:ascii="Calibri" w:eastAsia="Times New Roman" w:hAnsi="Calibri" w:cs="Calibri"/>
@@ -2180,32 +2172,31 @@
               </w:rPr>
               <w:t>AlaskaAir</w:t>
             </w:r>
-            <w:proofErr w:type="spellEnd"/>
-          </w:p>
-        </w:tc>
-        <w:tc>
-          <w:tcPr>
-            <w:tcW w:w="960" w:type="dxa"/>
-            <w:shd w:val="clear" w:color="auto" w:fill="auto"/>
-            <w:noWrap/>
-            <w:vAlign w:val="bottom"/>
-            <w:hideMark/>
-          </w:tcPr>
-          <w:p>
-            <w:pPr>
-              <w:spacing w:after="0" w:line="240" w:lineRule="auto"/>
-              <w:jc w:val="right"/>
-              <w:rPr>
-                <w:rFonts w:ascii="Calibri" w:eastAsia="Times New Roman" w:hAnsi="Calibri" w:cs="Calibri"/>
-                <w:color w:val="000000"/>
-              </w:rPr>
-            </w:pPr>
-            <w:r>
-              <w:rPr>
-                <w:rFonts w:ascii="Calibri" w:eastAsia="Times New Roman" w:hAnsi="Calibri" w:cs="Calibri"/>
-                <w:color w:val="000000"/>
-              </w:rPr>
-              <w:t>2.209336</w:t>
+          </w:p>
+        </w:tc>
+        <w:tc>
+          <w:tcPr>
+            <w:tcW w:w="960" w:type="dxa"/>
+            <w:shd w:val="clear" w:color="auto" w:fill="auto"/>
+            <w:noWrap/>
+            <w:vAlign w:val="bottom"/>
+            <w:hideMark/>
+          </w:tcPr>
+          <w:p>
+            <w:pPr>
+              <w:spacing w:after="0" w:line="240" w:lineRule="auto"/>
+              <w:jc w:val="right"/>
+              <w:rPr>
+                <w:rFonts w:ascii="Calibri" w:eastAsia="Times New Roman" w:hAnsi="Calibri" w:cs="Calibri"/>
+                <w:color w:val="000000"/>
+              </w:rPr>
+            </w:pPr>
+            <w:r>
+              <w:rPr>
+                <w:rFonts w:ascii="Calibri" w:eastAsia="Times New Roman" w:hAnsi="Calibri" w:cs="Calibri"/>
+                <w:color w:val="000000"/>
+              </w:rPr>
+              <w:t>1.435046</w:t>
             </w:r>
           </w:p>
         </w:tc>
@@ -2308,7 +2299,6 @@
                 <w:color w:val="000000"/>
               </w:rPr>
             </w:pPr>
-            <w:proofErr w:type="spellStart"/>
             <w:r>
               <w:rPr>
                 <w:rFonts w:ascii="Calibri" w:eastAsia="Times New Roman" w:hAnsi="Calibri" w:cs="Calibri"/>
@@ -2316,32 +2306,31 @@
               </w:rPr>
               <w:t>SouthwestAir</w:t>
             </w:r>
-            <w:proofErr w:type="spellEnd"/>
-          </w:p>
-        </w:tc>
-        <w:tc>
-          <w:tcPr>
-            <w:tcW w:w="960" w:type="dxa"/>
-            <w:shd w:val="clear" w:color="auto" w:fill="auto"/>
-            <w:noWrap/>
-            <w:vAlign w:val="bottom"/>
-            <w:hideMark/>
-          </w:tcPr>
-          <w:p>
-            <w:pPr>
-              <w:spacing w:after="0" w:line="240" w:lineRule="auto"/>
-              <w:jc w:val="right"/>
-              <w:rPr>
-                <w:rFonts w:ascii="Calibri" w:eastAsia="Times New Roman" w:hAnsi="Calibri" w:cs="Calibri"/>
-                <w:color w:val="000000"/>
-              </w:rPr>
-            </w:pPr>
-            <w:r>
-              <w:rPr>
-                <w:rFonts w:ascii="Calibri" w:eastAsia="Times New Roman" w:hAnsi="Calibri" w:cs="Calibri"/>
-                <w:color w:val="000000"/>
-              </w:rPr>
-              <w:t>1.512982</w:t>
+          </w:p>
+        </w:tc>
+        <w:tc>
+          <w:tcPr>
+            <w:tcW w:w="960" w:type="dxa"/>
+            <w:shd w:val="clear" w:color="auto" w:fill="auto"/>
+            <w:noWrap/>
+            <w:vAlign w:val="bottom"/>
+            <w:hideMark/>
+          </w:tcPr>
+          <w:p>
+            <w:pPr>
+              <w:spacing w:after="0" w:line="240" w:lineRule="auto"/>
+              <w:jc w:val="right"/>
+              <w:rPr>
+                <w:rFonts w:ascii="Calibri" w:eastAsia="Times New Roman" w:hAnsi="Calibri" w:cs="Calibri"/>
+                <w:color w:val="000000"/>
+              </w:rPr>
+            </w:pPr>
+            <w:r>
+              <w:rPr>
+                <w:rFonts w:ascii="Calibri" w:eastAsia="Times New Roman" w:hAnsi="Calibri" w:cs="Calibri"/>
+                <w:color w:val="000000"/>
+              </w:rPr>
+              <w:t>0.463218</w:t>
             </w:r>
           </w:p>
         </w:tc>
@@ -2475,7 +2464,7 @@
                 <w:rFonts w:ascii="Calibri" w:eastAsia="Times New Roman" w:hAnsi="Calibri" w:cs="Calibri"/>
                 <w:color w:val="000000"/>
               </w:rPr>
-              <w:t>1.231541</w:t>
+              <w:t>0.130402</w:t>
             </w:r>
           </w:p>
         </w:tc>
@@ -2609,7 +2598,7 @@
                 <w:rFonts w:ascii="Calibri" w:eastAsia="Times New Roman" w:hAnsi="Calibri" w:cs="Calibri"/>
                 <w:color w:val="000000"/>
               </w:rPr>
-              <w:t>1.136214</w:t>
+              <w:t>0.09836</w:t>
             </w:r>
           </w:p>
         </w:tc>
@@ -2743,7 +2732,7 @@
                 <w:rFonts w:ascii="Calibri" w:eastAsia="Times New Roman" w:hAnsi="Calibri" w:cs="Calibri"/>
                 <w:color w:val="000000"/>
               </w:rPr>
-              <w:t>1.031094</w:t>
+              <w:t>0.076356</w:t>
             </w:r>
           </w:p>
         </w:tc>
@@ -2877,7 +2866,7 @@
                 <w:rFonts w:ascii="Calibri" w:eastAsia="Times New Roman" w:hAnsi="Calibri" w:cs="Calibri"/>
                 <w:color w:val="000000"/>
               </w:rPr>
-              <w:t>0.686554</w:t>
+              <w:t>-0.38096</w:t>
             </w:r>
           </w:p>
         </w:tc>
@@ -2980,7 +2969,6 @@
                 <w:color w:val="000000"/>
               </w:rPr>
             </w:pPr>
-            <w:proofErr w:type="spellStart"/>
             <w:r>
               <w:rPr>
                 <w:rFonts w:ascii="Calibri" w:eastAsia="Times New Roman" w:hAnsi="Calibri" w:cs="Calibri"/>
@@ -2988,32 +2976,31 @@
               </w:rPr>
               <w:t>AmericanAir</w:t>
             </w:r>
-            <w:proofErr w:type="spellEnd"/>
-          </w:p>
-        </w:tc>
-        <w:tc>
-          <w:tcPr>
-            <w:tcW w:w="960" w:type="dxa"/>
-            <w:shd w:val="clear" w:color="auto" w:fill="auto"/>
-            <w:noWrap/>
-            <w:vAlign w:val="bottom"/>
-            <w:hideMark/>
-          </w:tcPr>
-          <w:p>
-            <w:pPr>
-              <w:spacing w:after="0" w:line="240" w:lineRule="auto"/>
-              <w:jc w:val="right"/>
-              <w:rPr>
-                <w:rFonts w:ascii="Calibri" w:eastAsia="Times New Roman" w:hAnsi="Calibri" w:cs="Calibri"/>
-                <w:color w:val="000000"/>
-              </w:rPr>
-            </w:pPr>
-            <w:r>
-              <w:rPr>
-                <w:rFonts w:ascii="Calibri" w:eastAsia="Times New Roman" w:hAnsi="Calibri" w:cs="Calibri"/>
-                <w:color w:val="000000"/>
-              </w:rPr>
-              <w:t>0.522334</w:t>
+          </w:p>
+        </w:tc>
+        <w:tc>
+          <w:tcPr>
+            <w:tcW w:w="960" w:type="dxa"/>
+            <w:shd w:val="clear" w:color="auto" w:fill="auto"/>
+            <w:noWrap/>
+            <w:vAlign w:val="bottom"/>
+            <w:hideMark/>
+          </w:tcPr>
+          <w:p>
+            <w:pPr>
+              <w:spacing w:after="0" w:line="240" w:lineRule="auto"/>
+              <w:jc w:val="right"/>
+              <w:rPr>
+                <w:rFonts w:ascii="Calibri" w:eastAsia="Times New Roman" w:hAnsi="Calibri" w:cs="Calibri"/>
+                <w:color w:val="000000"/>
+              </w:rPr>
+            </w:pPr>
+            <w:r>
+              <w:rPr>
+                <w:rFonts w:ascii="Calibri" w:eastAsia="Times New Roman" w:hAnsi="Calibri" w:cs="Calibri"/>
+                <w:color w:val="000000"/>
+              </w:rPr>
+              <w:t>-0.54023</w:t>
             </w:r>
           </w:p>
         </w:tc>
@@ -3116,7 +3103,6 @@
                 <w:color w:val="000000"/>
               </w:rPr>
             </w:pPr>
-            <w:proofErr w:type="spellStart"/>
             <w:r>
               <w:rPr>
                 <w:rFonts w:ascii="Calibri" w:eastAsia="Times New Roman" w:hAnsi="Calibri" w:cs="Calibri"/>
@@ -3124,32 +3110,31 @@
               </w:rPr>
               <w:t>FlyFrontier</w:t>
             </w:r>
-            <w:proofErr w:type="spellEnd"/>
-          </w:p>
-        </w:tc>
-        <w:tc>
-          <w:tcPr>
-            <w:tcW w:w="960" w:type="dxa"/>
-            <w:shd w:val="clear" w:color="auto" w:fill="auto"/>
-            <w:noWrap/>
-            <w:vAlign w:val="bottom"/>
-            <w:hideMark/>
-          </w:tcPr>
-          <w:p>
-            <w:pPr>
-              <w:spacing w:after="0" w:line="240" w:lineRule="auto"/>
-              <w:jc w:val="right"/>
-              <w:rPr>
-                <w:rFonts w:ascii="Calibri" w:eastAsia="Times New Roman" w:hAnsi="Calibri" w:cs="Calibri"/>
-                <w:color w:val="000000"/>
-              </w:rPr>
-            </w:pPr>
-            <w:r>
-              <w:rPr>
-                <w:rFonts w:ascii="Calibri" w:eastAsia="Times New Roman" w:hAnsi="Calibri" w:cs="Calibri"/>
-                <w:color w:val="000000"/>
-              </w:rPr>
-              <w:t>0.020775</w:t>
+          </w:p>
+        </w:tc>
+        <w:tc>
+          <w:tcPr>
+            <w:tcW w:w="960" w:type="dxa"/>
+            <w:shd w:val="clear" w:color="auto" w:fill="auto"/>
+            <w:noWrap/>
+            <w:vAlign w:val="bottom"/>
+            <w:hideMark/>
+          </w:tcPr>
+          <w:p>
+            <w:pPr>
+              <w:spacing w:after="0" w:line="240" w:lineRule="auto"/>
+              <w:jc w:val="right"/>
+              <w:rPr>
+                <w:rFonts w:ascii="Calibri" w:eastAsia="Times New Roman" w:hAnsi="Calibri" w:cs="Calibri"/>
+                <w:color w:val="000000"/>
+              </w:rPr>
+            </w:pPr>
+            <w:r>
+              <w:rPr>
+                <w:rFonts w:ascii="Calibri" w:eastAsia="Times New Roman" w:hAnsi="Calibri" w:cs="Calibri"/>
+                <w:color w:val="000000"/>
+              </w:rPr>
+              <w:t>-0.93174</w:t>
             </w:r>
           </w:p>
         </w:tc>
@@ -3252,7 +3237,6 @@
                 <w:color w:val="000000"/>
               </w:rPr>
             </w:pPr>
-            <w:proofErr w:type="spellStart"/>
             <w:r>
               <w:rPr>
                 <w:rFonts w:ascii="Calibri" w:eastAsia="Times New Roman" w:hAnsi="Calibri" w:cs="Calibri"/>
@@ -3260,32 +3244,31 @@
               </w:rPr>
               <w:t>SpiritAirlines</w:t>
             </w:r>
-            <w:proofErr w:type="spellEnd"/>
-          </w:p>
-        </w:tc>
-        <w:tc>
-          <w:tcPr>
-            <w:tcW w:w="960" w:type="dxa"/>
-            <w:shd w:val="clear" w:color="auto" w:fill="auto"/>
-            <w:noWrap/>
-            <w:vAlign w:val="bottom"/>
-            <w:hideMark/>
-          </w:tcPr>
-          <w:p>
-            <w:pPr>
-              <w:spacing w:after="0" w:line="240" w:lineRule="auto"/>
-              <w:jc w:val="right"/>
-              <w:rPr>
-                <w:rFonts w:ascii="Calibri" w:eastAsia="Times New Roman" w:hAnsi="Calibri" w:cs="Calibri"/>
-                <w:color w:val="000000"/>
-              </w:rPr>
-            </w:pPr>
-            <w:r>
-              <w:rPr>
-                <w:rFonts w:ascii="Calibri" w:eastAsia="Times New Roman" w:hAnsi="Calibri" w:cs="Calibri"/>
-                <w:color w:val="000000"/>
-              </w:rPr>
-              <w:t>-0.07177</w:t>
+          </w:p>
+        </w:tc>
+        <w:tc>
+          <w:tcPr>
+            <w:tcW w:w="960" w:type="dxa"/>
+            <w:shd w:val="clear" w:color="auto" w:fill="auto"/>
+            <w:noWrap/>
+            <w:vAlign w:val="bottom"/>
+            <w:hideMark/>
+          </w:tcPr>
+          <w:p>
+            <w:pPr>
+              <w:spacing w:after="0" w:line="240" w:lineRule="auto"/>
+              <w:jc w:val="right"/>
+              <w:rPr>
+                <w:rFonts w:ascii="Calibri" w:eastAsia="Times New Roman" w:hAnsi="Calibri" w:cs="Calibri"/>
+                <w:color w:val="000000"/>
+              </w:rPr>
+            </w:pPr>
+            <w:r>
+              <w:rPr>
+                <w:rFonts w:ascii="Calibri" w:eastAsia="Times New Roman" w:hAnsi="Calibri" w:cs="Calibri"/>
+                <w:color w:val="000000"/>
+              </w:rPr>
+              <w:t>-1.015</w:t>
             </w:r>
           </w:p>
         </w:tc>
@@ -3351,7 +3334,6 @@
           </w:tcPr>
           <w:p>
             <w:pPr>
-              <w:keepNext/>
               <w:spacing w:after="0" w:line="240" w:lineRule="auto"/>
               <w:jc w:val="right"/>
               <w:rPr>
@@ -3377,39 +3359,32 @@
       <w:r>
         <w:t xml:space="preserve">Figure </w:t>
       </w:r>
-      <w:fldSimple w:instr=" SEQ Figure \* ARABIC ">
-        <w:r>
-          <w:rPr>
-            <w:noProof/>
-          </w:rPr>
-          <w:t>7</w:t>
-        </w:r>
-      </w:fldSimple>
-      <w:r>
-        <w:t xml:space="preserve"> - Sentiment analysis results using </w:t>
-      </w:r>
-      <w:proofErr w:type="spellStart"/>
-      <w:r>
-        <w:t>Afinn</w:t>
-      </w:r>
-      <w:proofErr w:type="spellEnd"/>
-      <w:r>
-        <w:t xml:space="preserve"> lexicon</w:t>
+      <w:r>
+        <w:fldChar w:fldCharType="begin"/>
+      </w:r>
+      <w:r>
+        <w:instrText xml:space="preserve"> SEQ Figure \* ARABIC </w:instrText>
+      </w:r>
+      <w:r>
+        <w:fldChar w:fldCharType="separate"/>
+      </w:r>
+      <w:r>
+        <w:rPr>
+          <w:noProof/>
+        </w:rPr>
+        <w:t>7</w:t>
+      </w:r>
+      <w:r>
+        <w:rPr>
+          <w:noProof/>
+        </w:rPr>
+        <w:fldChar w:fldCharType="end"/>
+      </w:r>
+      <w:r>
+        <w:t xml:space="preserve"> - Sentiment analysis results using Afinn lexicon</w:t>
       </w:r>
     </w:p>
-    <w:p>
-      <w:r>
-        <w:t xml:space="preserve">As we can see from the results, the only airline with a negative polarity is Spirit, compared to 4 airlines which had negative average polarities using Bing. These shows us that </w:t>
-      </w:r>
-      <w:proofErr w:type="spellStart"/>
-      <w:r>
-        <w:t>Afinn</w:t>
-      </w:r>
-      <w:proofErr w:type="spellEnd"/>
-      <w:r>
-        <w:t xml:space="preserve"> skews sentiment to more positive values compared to Bing.</w:t>
-      </w:r>
-    </w:p>
+    <w:p/>
     <w:sectPr>
       <w:pgSz w:w="11906" w:h="16838"/>
       <w:pgMar w:top="1440" w:right="1440" w:bottom="1440" w:left="1440" w:header="708" w:footer="708" w:gutter="0"/>
@@ -3714,6 +3689,7 @@
     <w:lsdException w:name="HTML Sample" w:semiHidden="1" w:unhideWhenUsed="1"/>
     <w:lsdException w:name="HTML Typewriter" w:semiHidden="1" w:unhideWhenUsed="1"/>
     <w:lsdException w:name="HTML Variable" w:semiHidden="1" w:unhideWhenUsed="1"/>
+    <w:lsdException w:name="Normal Table" w:semiHidden="1" w:unhideWhenUsed="1"/>
     <w:lsdException w:name="annotation subject" w:semiHidden="1" w:unhideWhenUsed="1"/>
     <w:lsdException w:name="No List" w:semiHidden="1" w:unhideWhenUsed="1"/>
     <w:lsdException w:name="Outline List 1" w:semiHidden="1" w:unhideWhenUsed="1"/>
@@ -3760,8 +3736,10 @@
     <w:lsdException w:name="Table Subtle 2" w:semiHidden="1" w:unhideWhenUsed="1"/>
     <w:lsdException w:name="Table Web 1" w:semiHidden="1" w:unhideWhenUsed="1"/>
     <w:lsdException w:name="Table Web 2" w:semiHidden="1" w:unhideWhenUsed="1"/>
+    <w:lsdException w:name="Table Web 3" w:semiHidden="1" w:unhideWhenUsed="1"/>
     <w:lsdException w:name="Balloon Text" w:semiHidden="1" w:unhideWhenUsed="1"/>
     <w:lsdException w:name="Table Grid" w:uiPriority="39"/>
+    <w:lsdException w:name="Table Theme" w:semiHidden="1" w:unhideWhenUsed="1"/>
     <w:lsdException w:name="Placeholder Text" w:semiHidden="1"/>
     <w:lsdException w:name="No Spacing" w:uiPriority="1" w:qFormat="1"/>
     <w:lsdException w:name="Light Shading" w:uiPriority="60"/>
@@ -4466,7 +4444,7 @@
 </file>
 
 <file path=customXml/itemProps1.xml><?xml version="1.0" encoding="utf-8"?>
-<ds:datastoreItem xmlns:ds="http://schemas.openxmlformats.org/officeDocument/2006/customXml" ds:itemID="{7EBB71D1-A004-4358-9E4C-111A6CF6D9D0}">
+<ds:datastoreItem xmlns:ds="http://schemas.openxmlformats.org/officeDocument/2006/customXml" ds:itemID="{4C4D46AA-2BA8-4D08-B2BF-3DA643305ABE}">
   <ds:schemaRefs>
     <ds:schemaRef ds:uri="http://schemas.openxmlformats.org/officeDocument/2006/bibliography"/>
   </ds:schemaRefs>

</xml_diff>

<commit_message>
Loading an NRC analysis
Includes an emotion analysis and an initial polarity calculation
</commit_message>
<xml_diff>
--- a/Replication of ACSI index values for US airlines using sentiment analysis of Twitter data.docx
+++ b/Replication of ACSI index values for US airlines using sentiment analysis of Twitter data.docx
@@ -84,27 +84,14 @@
       <w:r>
         <w:t xml:space="preserve">Figure </w:t>
       </w:r>
-      <w:r>
-        <w:fldChar w:fldCharType="begin"/>
-      </w:r>
-      <w:r>
-        <w:instrText xml:space="preserve"> SEQ Figure \* ARABIC </w:instrText>
-      </w:r>
-      <w:r>
-        <w:fldChar w:fldCharType="separate"/>
-      </w:r>
-      <w:r>
-        <w:rPr>
-          <w:noProof/>
-        </w:rPr>
-        <w:t>1</w:t>
-      </w:r>
-      <w:r>
-        <w:rPr>
-          <w:noProof/>
-        </w:rPr>
-        <w:fldChar w:fldCharType="end"/>
-      </w:r>
+      <w:fldSimple w:instr=" SEQ Figure \* ARABIC ">
+        <w:r>
+          <w:rPr>
+            <w:noProof/>
+          </w:rPr>
+          <w:t>1</w:t>
+        </w:r>
+      </w:fldSimple>
       <w:r>
         <w:t xml:space="preserve"> - ACSI rank method</w:t>
       </w:r>
@@ -256,27 +243,14 @@
       <w:r>
         <w:t xml:space="preserve">Figure </w:t>
       </w:r>
-      <w:r>
-        <w:fldChar w:fldCharType="begin"/>
-      </w:r>
-      <w:r>
-        <w:instrText xml:space="preserve"> SEQ Figure \* ARABIC </w:instrText>
-      </w:r>
-      <w:r>
-        <w:fldChar w:fldCharType="separate"/>
-      </w:r>
-      <w:r>
-        <w:rPr>
-          <w:noProof/>
-        </w:rPr>
-        <w:t>2</w:t>
-      </w:r>
-      <w:r>
-        <w:rPr>
-          <w:noProof/>
-        </w:rPr>
-        <w:fldChar w:fldCharType="end"/>
-      </w:r>
+      <w:fldSimple w:instr=" SEQ Figure \* ARABIC ">
+        <w:r>
+          <w:rPr>
+            <w:noProof/>
+          </w:rPr>
+          <w:t>2</w:t>
+        </w:r>
+      </w:fldSimple>
       <w:r>
         <w:t xml:space="preserve"> - Tweet polarity histogram, by airline</w:t>
       </w:r>
@@ -338,27 +312,14 @@
       <w:r>
         <w:t xml:space="preserve">Figure </w:t>
       </w:r>
-      <w:r>
-        <w:fldChar w:fldCharType="begin"/>
-      </w:r>
-      <w:r>
-        <w:instrText xml:space="preserve"> SEQ Figure \* ARABIC </w:instrText>
-      </w:r>
-      <w:r>
-        <w:fldChar w:fldCharType="separate"/>
-      </w:r>
-      <w:r>
-        <w:rPr>
-          <w:noProof/>
-        </w:rPr>
-        <w:t>3</w:t>
-      </w:r>
-      <w:r>
-        <w:rPr>
-          <w:noProof/>
-        </w:rPr>
-        <w:fldChar w:fldCharType="end"/>
-      </w:r>
+      <w:fldSimple w:instr=" SEQ Figure \* ARABIC ">
+        <w:r>
+          <w:rPr>
+            <w:noProof/>
+          </w:rPr>
+          <w:t>3</w:t>
+        </w:r>
+      </w:fldSimple>
       <w:r>
         <w:t xml:space="preserve"> - ACSI vs sentiment analysis rank</w:t>
       </w:r>
@@ -1753,27 +1714,14 @@
       <w:r>
         <w:t xml:space="preserve">Figure </w:t>
       </w:r>
-      <w:r>
-        <w:fldChar w:fldCharType="begin"/>
-      </w:r>
-      <w:r>
-        <w:instrText xml:space="preserve"> SEQ Figure \* ARABIC </w:instrText>
-      </w:r>
-      <w:r>
-        <w:fldChar w:fldCharType="separate"/>
-      </w:r>
-      <w:r>
-        <w:rPr>
-          <w:noProof/>
-        </w:rPr>
-        <w:t>4</w:t>
-      </w:r>
-      <w:r>
-        <w:rPr>
-          <w:noProof/>
-        </w:rPr>
-        <w:fldChar w:fldCharType="end"/>
-      </w:r>
+      <w:fldSimple w:instr=" SEQ Figure \* ARABIC ">
+        <w:r>
+          <w:rPr>
+            <w:noProof/>
+          </w:rPr>
+          <w:t>4</w:t>
+        </w:r>
+      </w:fldSimple>
       <w:r>
         <w:t xml:space="preserve"> - Sentiment analysis results using Bing lexicon</w:t>
       </w:r>
@@ -1854,27 +1802,14 @@
       <w:r>
         <w:t xml:space="preserve">Figure </w:t>
       </w:r>
-      <w:r>
-        <w:fldChar w:fldCharType="begin"/>
-      </w:r>
-      <w:r>
-        <w:instrText xml:space="preserve"> SEQ Figure \* ARABIC </w:instrText>
-      </w:r>
-      <w:r>
-        <w:fldChar w:fldCharType="separate"/>
-      </w:r>
-      <w:r>
-        <w:rPr>
-          <w:noProof/>
-        </w:rPr>
-        <w:t>5</w:t>
-      </w:r>
-      <w:r>
-        <w:rPr>
-          <w:noProof/>
-        </w:rPr>
-        <w:fldChar w:fldCharType="end"/>
-      </w:r>
+      <w:fldSimple w:instr=" SEQ Figure \* ARABIC ">
+        <w:r>
+          <w:rPr>
+            <w:noProof/>
+          </w:rPr>
+          <w:t>5</w:t>
+        </w:r>
+      </w:fldSimple>
       <w:r>
         <w:t xml:space="preserve"> - Tweet polarity histogram using Afinn lexicon</w:t>
       </w:r>
@@ -1935,8 +1870,6 @@
           </wp:inline>
         </w:drawing>
       </w:r>
-      <w:bookmarkStart w:id="0" w:name="_GoBack"/>
-      <w:bookmarkEnd w:id="0"/>
     </w:p>
     <w:p>
       <w:pPr>
@@ -1945,27 +1878,14 @@
       <w:r>
         <w:t xml:space="preserve">Figure </w:t>
       </w:r>
-      <w:r>
-        <w:fldChar w:fldCharType="begin"/>
-      </w:r>
-      <w:r>
-        <w:instrText xml:space="preserve"> SEQ Figure \* ARABIC </w:instrText>
-      </w:r>
-      <w:r>
-        <w:fldChar w:fldCharType="separate"/>
-      </w:r>
-      <w:r>
-        <w:rPr>
-          <w:noProof/>
-        </w:rPr>
-        <w:t>6</w:t>
-      </w:r>
-      <w:r>
-        <w:rPr>
-          <w:noProof/>
-        </w:rPr>
-        <w:fldChar w:fldCharType="end"/>
-      </w:r>
+      <w:fldSimple w:instr=" SEQ Figure \* ARABIC ">
+        <w:r>
+          <w:rPr>
+            <w:noProof/>
+          </w:rPr>
+          <w:t>6</w:t>
+        </w:r>
+      </w:fldSimple>
       <w:r>
         <w:t xml:space="preserve"> - ACSI vs sentiment analysis rank using Afinn lexicon</w:t>
       </w:r>
@@ -3359,32 +3279,119 @@
       <w:r>
         <w:t xml:space="preserve">Figure </w:t>
       </w:r>
-      <w:r>
-        <w:fldChar w:fldCharType="begin"/>
-      </w:r>
-      <w:r>
-        <w:instrText xml:space="preserve"> SEQ Figure \* ARABIC </w:instrText>
-      </w:r>
-      <w:r>
-        <w:fldChar w:fldCharType="separate"/>
-      </w:r>
+      <w:fldSimple w:instr=" SEQ Figure \* ARABIC ">
+        <w:r>
+          <w:rPr>
+            <w:noProof/>
+          </w:rPr>
+          <w:t>7</w:t>
+        </w:r>
+      </w:fldSimple>
+      <w:r>
+        <w:t xml:space="preserve"> - Sentiment analysis results using Afinn lexicon</w:t>
+      </w:r>
+    </w:p>
+    <w:p>
+      <w:pPr>
+        <w:pStyle w:val="Heading1"/>
+      </w:pPr>
+      <w:r>
+        <w:t>Method 3 – Using the Nrc lexicon</w:t>
+      </w:r>
+    </w:p>
+    <w:p>
+      <w:r>
+        <w:t xml:space="preserve">The NRC lexicon is different from the other two as in addition to assigning a binary value to almost every word (positive/negative sentiment), it also assigns a set of emotions to each word. This allows us to explore even further what emotions make up the tweets of each airline. </w:t>
+      </w:r>
+    </w:p>
+    <w:p>
+      <w:r>
+        <w:t xml:space="preserve">As a first step, we plotted emotion counts for each airline, splitting each emotion as having a positive or negative sentiment. </w:t>
+      </w:r>
+    </w:p>
+    <w:p>
+      <w:pPr>
+        <w:keepNext/>
+      </w:pPr>
       <w:r>
         <w:rPr>
           <w:noProof/>
         </w:rPr>
-        <w:t>7</w:t>
-      </w:r>
-      <w:r>
-        <w:rPr>
-          <w:noProof/>
-        </w:rPr>
-        <w:fldChar w:fldCharType="end"/>
-      </w:r>
-      <w:r>
-        <w:t xml:space="preserve"> - Sentiment analysis results using Afinn lexicon</w:t>
-      </w:r>
+        <w:lastRenderedPageBreak/>
+        <w:drawing>
+          <wp:inline distT="0" distB="0" distL="0" distR="0" wp14:anchorId="25CA2E0E" wp14:editId="1C822AC1">
+            <wp:extent cx="5731510" cy="2944495"/>
+            <wp:effectExtent l="0" t="0" r="2540" b="8255"/>
+            <wp:docPr id="4" name="Picture 4"/>
+            <wp:cNvGraphicFramePr>
+              <a:graphicFrameLocks xmlns:a="http://schemas.openxmlformats.org/drawingml/2006/main" noChangeAspect="1"/>
+            </wp:cNvGraphicFramePr>
+            <a:graphic xmlns:a="http://schemas.openxmlformats.org/drawingml/2006/main">
+              <a:graphicData uri="http://schemas.openxmlformats.org/drawingml/2006/picture">
+                <pic:pic xmlns:pic="http://schemas.openxmlformats.org/drawingml/2006/picture">
+                  <pic:nvPicPr>
+                    <pic:cNvPr id="1" name=""/>
+                    <pic:cNvPicPr/>
+                  </pic:nvPicPr>
+                  <pic:blipFill>
+                    <a:blip r:embed="rId13"/>
+                    <a:stretch>
+                      <a:fillRect/>
+                    </a:stretch>
+                  </pic:blipFill>
+                  <pic:spPr>
+                    <a:xfrm>
+                      <a:off x="0" y="0"/>
+                      <a:ext cx="5731510" cy="2944495"/>
+                    </a:xfrm>
+                    <a:prstGeom prst="rect">
+                      <a:avLst/>
+                    </a:prstGeom>
+                  </pic:spPr>
+                </pic:pic>
+              </a:graphicData>
+            </a:graphic>
+          </wp:inline>
+        </w:drawing>
+      </w:r>
+      <w:bookmarkStart w:id="0" w:name="_GoBack"/>
+      <w:bookmarkEnd w:id="0"/>
     </w:p>
-    <w:p/>
+    <w:p>
+      <w:pPr>
+        <w:pStyle w:val="Caption"/>
+      </w:pPr>
+      <w:r>
+        <w:t xml:space="preserve">Figure </w:t>
+      </w:r>
+      <w:fldSimple w:instr=" SEQ Figure \* ARABIC ">
+        <w:r>
+          <w:rPr>
+            <w:noProof/>
+          </w:rPr>
+          <w:t>8</w:t>
+        </w:r>
+      </w:fldSimple>
+      <w:r>
+        <w:t xml:space="preserve"> - Emotions by airline</w:t>
+      </w:r>
+    </w:p>
+    <w:p>
+      <w:r>
+        <w:t>First of all we can see that some emotions are in their majority characterised by a predominant sentiment: joy is almost entirely positive, disgust almost entirely negative, anticipation is more contested</w:t>
+      </w:r>
+      <w:r>
+        <w:t xml:space="preserve">. </w:t>
+      </w:r>
+    </w:p>
+    <w:p>
+      <w:r>
+        <w:t xml:space="preserve">As we can see, AlaskaAir, Delta, Southwest, Allegiant and JetBlue perform better in terms of generally </w:t>
+      </w:r>
+      <w:r>
+        <w:t>positive emotions, in that they are more pronounced than the tally of more negative emotions.</w:t>
+      </w:r>
+    </w:p>
     <w:sectPr>
       <w:pgSz w:w="11906" w:h="16838"/>
       <w:pgMar w:top="1440" w:right="1440" w:bottom="1440" w:left="1440" w:header="708" w:footer="708" w:gutter="0"/>
@@ -4444,7 +4451,7 @@
 </file>
 
 <file path=customXml/itemProps1.xml><?xml version="1.0" encoding="utf-8"?>
-<ds:datastoreItem xmlns:ds="http://schemas.openxmlformats.org/officeDocument/2006/customXml" ds:itemID="{4C4D46AA-2BA8-4D08-B2BF-3DA643305ABE}">
+<ds:datastoreItem xmlns:ds="http://schemas.openxmlformats.org/officeDocument/2006/customXml" ds:itemID="{AEBEEEF6-CFD9-4BA6-9A04-A297F1B9F203}">
   <ds:schemaRefs>
     <ds:schemaRef ds:uri="http://schemas.openxmlformats.org/officeDocument/2006/bibliography"/>
   </ds:schemaRefs>

</xml_diff>